<commit_message>
a little format change
</commit_message>
<xml_diff>
--- a/降维算法.docx
+++ b/降维算法.docx
@@ -1,11 +1,11 @@
 
 <file path=word/document.xml><?xml version="1.0" encoding="utf-8"?>
-<w:document xmlns:wpc="http://schemas.microsoft.com/office/word/2010/wordprocessingCanvas" xmlns:mc="http://schemas.openxmlformats.org/markup-compatibility/2006" xmlns:o="urn:schemas-microsoft-com:office:office" xmlns:r="http://schemas.openxmlformats.org/officeDocument/2006/relationships" xmlns:m="http://schemas.openxmlformats.org/officeDocument/2006/math" xmlns:v="urn:schemas-microsoft-com:vml" xmlns:wp14="http://schemas.microsoft.com/office/word/2010/wordprocessingDrawing" xmlns:wp="http://schemas.openxmlformats.org/drawingml/2006/wordprocessingDrawing" xmlns:w10="urn:schemas-microsoft-com:office:word" xmlns:w="http://schemas.openxmlformats.org/wordprocessingml/2006/main" xmlns:w14="http://schemas.microsoft.com/office/word/2010/wordml" xmlns:wpg="http://schemas.microsoft.com/office/word/2010/wordprocessingGroup" xmlns:wpi="http://schemas.microsoft.com/office/word/2010/wordprocessingInk" xmlns:wne="http://schemas.microsoft.com/office/word/2006/wordml" xmlns:wps="http://schemas.microsoft.com/office/word/2010/wordprocessingShape" mc:Ignorable="w14 wp14">
+<w:document xmlns:wpc="http://schemas.microsoft.com/office/word/2010/wordprocessingCanvas" xmlns:cx="http://schemas.microsoft.com/office/drawing/2014/chartex" xmlns:mc="http://schemas.openxmlformats.org/markup-compatibility/2006" xmlns:o="urn:schemas-microsoft-com:office:office" xmlns:r="http://schemas.openxmlformats.org/officeDocument/2006/relationships" xmlns:m="http://schemas.openxmlformats.org/officeDocument/2006/math" xmlns:v="urn:schemas-microsoft-com:vml" xmlns:wp14="http://schemas.microsoft.com/office/word/2010/wordprocessingDrawing" xmlns:wp="http://schemas.openxmlformats.org/drawingml/2006/wordprocessingDrawing" xmlns:w10="urn:schemas-microsoft-com:office:word" xmlns:w="http://schemas.openxmlformats.org/wordprocessingml/2006/main" xmlns:w14="http://schemas.microsoft.com/office/word/2010/wordml" xmlns:w15="http://schemas.microsoft.com/office/word/2012/wordml" xmlns:w16se="http://schemas.microsoft.com/office/word/2015/wordml/symex" xmlns:wpg="http://schemas.microsoft.com/office/word/2010/wordprocessingGroup" xmlns:wpi="http://schemas.microsoft.com/office/word/2010/wordprocessingInk" xmlns:wne="http://schemas.microsoft.com/office/word/2006/wordml" xmlns:wps="http://schemas.microsoft.com/office/word/2010/wordprocessingShape" mc:Ignorable="w14 w15 w16se wp14">
   <w:background w:color="C7EECE"/>
   <w:body>
     <w:p>
       <w:pPr>
-        <w:pStyle w:val="30"/>
+        <w:pStyle w:val="31"/>
       </w:pPr>
       <w:r>
         <w:rPr>
@@ -465,9 +465,9 @@
             <o:lock v:ext="edit" aspectratio="t"/>
           </v:shapetype>
           <v:shape id="_x0000_i1025" type="#_x0000_t75" style="width:26.1pt;height:15.05pt" o:ole="">
-            <v:imagedata r:id="rId7" o:title=""/>
+            <v:imagedata r:id="rId6" o:title=""/>
           </v:shape>
-          <o:OLEObject Type="Embed" ProgID="Equation.DSMT4" ShapeID="_x0000_i1025" DrawAspect="Content" ObjectID="_1652769875" r:id="rId8"/>
+          <o:OLEObject Type="Embed" ProgID="Equation.DSMT4" ShapeID="_x0000_i1025" DrawAspect="Content" ObjectID="_1652787079" r:id="rId7"/>
         </w:object>
       </w:r>
       <w:r>
@@ -571,7 +571,7 @@
     </w:p>
     <w:p>
       <w:pPr>
-        <w:pStyle w:val="30"/>
+        <w:pStyle w:val="31"/>
       </w:pPr>
       <w:r>
         <w:rPr>
@@ -1208,9 +1208,9 @@
         </w:rPr>
         <w:object w:dxaOrig="520" w:dyaOrig="300">
           <v:shape id="_x0000_i1026" type="#_x0000_t75" style="width:26.1pt;height:15.05pt" o:ole="">
-            <v:imagedata r:id="rId7" o:title=""/>
+            <v:imagedata r:id="rId6" o:title=""/>
           </v:shape>
-          <o:OLEObject Type="Embed" ProgID="Equation.DSMT4" ShapeID="_x0000_i1026" DrawAspect="Content" ObjectID="_1652769876" r:id="rId9"/>
+          <o:OLEObject Type="Embed" ProgID="Equation.DSMT4" ShapeID="_x0000_i1026" DrawAspect="Content" ObjectID="_1652787080" r:id="rId8"/>
         </w:object>
       </w:r>
       <w:r>
@@ -1311,9 +1311,9 @@
         </w:rPr>
         <w:object w:dxaOrig="320" w:dyaOrig="360">
           <v:shape id="_x0000_i1027" type="#_x0000_t75" style="width:15.8pt;height:18.2pt" o:ole="">
-            <v:imagedata r:id="rId10" o:title=""/>
+            <v:imagedata r:id="rId9" o:title=""/>
           </v:shape>
-          <o:OLEObject Type="Embed" ProgID="Equation.DSMT4" ShapeID="_x0000_i1027" DrawAspect="Content" ObjectID="_1652769877" r:id="rId11"/>
+          <o:OLEObject Type="Embed" ProgID="Equation.DSMT4" ShapeID="_x0000_i1027" DrawAspect="Content" ObjectID="_1652787081" r:id="rId10"/>
         </w:object>
       </w:r>
       <w:r>
@@ -1456,9 +1456,9 @@
         </w:rPr>
         <w:object w:dxaOrig="320" w:dyaOrig="360">
           <v:shape id="_x0000_i1028" type="#_x0000_t75" style="width:15.8pt;height:18.2pt" o:ole="">
-            <v:imagedata r:id="rId10" o:title=""/>
+            <v:imagedata r:id="rId9" o:title=""/>
           </v:shape>
-          <o:OLEObject Type="Embed" ProgID="Equation.DSMT4" ShapeID="_x0000_i1028" DrawAspect="Content" ObjectID="_1652769878" r:id="rId12"/>
+          <o:OLEObject Type="Embed" ProgID="Equation.DSMT4" ShapeID="_x0000_i1028" DrawAspect="Content" ObjectID="_1652787082" r:id="rId11"/>
         </w:object>
       </w:r>
       <w:r>
@@ -1475,9 +1475,9 @@
         </w:rPr>
         <w:object w:dxaOrig="340" w:dyaOrig="360">
           <v:shape id="_x0000_i1029" type="#_x0000_t75" style="width:17pt;height:18.2pt" o:ole="">
-            <v:imagedata r:id="rId13" o:title=""/>
+            <v:imagedata r:id="rId12" o:title=""/>
           </v:shape>
-          <o:OLEObject Type="Embed" ProgID="Equation.DSMT4" ShapeID="_x0000_i1029" DrawAspect="Content" ObjectID="_1652769879" r:id="rId14"/>
+          <o:OLEObject Type="Embed" ProgID="Equation.DSMT4" ShapeID="_x0000_i1029" DrawAspect="Content" ObjectID="_1652787083" r:id="rId13"/>
         </w:object>
       </w:r>
       <w:r>
@@ -1508,9 +1508,9 @@
         </w:rPr>
         <w:object w:dxaOrig="320" w:dyaOrig="360">
           <v:shape id="_x0000_i1030" type="#_x0000_t75" style="width:15.8pt;height:18.2pt" o:ole="">
-            <v:imagedata r:id="rId10" o:title=""/>
+            <v:imagedata r:id="rId9" o:title=""/>
           </v:shape>
-          <o:OLEObject Type="Embed" ProgID="Equation.DSMT4" ShapeID="_x0000_i1030" DrawAspect="Content" ObjectID="_1652769880" r:id="rId15"/>
+          <o:OLEObject Type="Embed" ProgID="Equation.DSMT4" ShapeID="_x0000_i1030" DrawAspect="Content" ObjectID="_1652787084" r:id="rId14"/>
         </w:object>
       </w:r>
       <w:r>
@@ -1534,9 +1534,9 @@
         </w:rPr>
         <w:object w:dxaOrig="340" w:dyaOrig="360">
           <v:shape id="_x0000_i1031" type="#_x0000_t75" style="width:17pt;height:18.2pt" o:ole="">
-            <v:imagedata r:id="rId13" o:title=""/>
+            <v:imagedata r:id="rId12" o:title=""/>
           </v:shape>
-          <o:OLEObject Type="Embed" ProgID="Equation.DSMT4" ShapeID="_x0000_i1031" DrawAspect="Content" ObjectID="_1652769881" r:id="rId16"/>
+          <o:OLEObject Type="Embed" ProgID="Equation.DSMT4" ShapeID="_x0000_i1031" DrawAspect="Content" ObjectID="_1652787085" r:id="rId15"/>
         </w:object>
       </w:r>
       <w:r>
@@ -1567,9 +1567,9 @@
         </w:rPr>
         <w:object w:dxaOrig="340" w:dyaOrig="360">
           <v:shape id="_x0000_i1032" type="#_x0000_t75" style="width:17pt;height:18.2pt" o:ole="">
-            <v:imagedata r:id="rId13" o:title=""/>
+            <v:imagedata r:id="rId12" o:title=""/>
           </v:shape>
-          <o:OLEObject Type="Embed" ProgID="Equation.DSMT4" ShapeID="_x0000_i1032" DrawAspect="Content" ObjectID="_1652769882" r:id="rId17"/>
+          <o:OLEObject Type="Embed" ProgID="Equation.DSMT4" ShapeID="_x0000_i1032" DrawAspect="Content" ObjectID="_1652787086" r:id="rId16"/>
         </w:object>
       </w:r>
       <w:r>
@@ -1586,9 +1586,9 @@
         </w:rPr>
         <w:object w:dxaOrig="320" w:dyaOrig="360">
           <v:shape id="_x0000_i1033" type="#_x0000_t75" style="width:15.8pt;height:18.2pt" o:ole="">
-            <v:imagedata r:id="rId10" o:title=""/>
+            <v:imagedata r:id="rId9" o:title=""/>
           </v:shape>
-          <o:OLEObject Type="Embed" ProgID="Equation.DSMT4" ShapeID="_x0000_i1033" DrawAspect="Content" ObjectID="_1652769883" r:id="rId18"/>
+          <o:OLEObject Type="Embed" ProgID="Equation.DSMT4" ShapeID="_x0000_i1033" DrawAspect="Content" ObjectID="_1652787087" r:id="rId17"/>
         </w:object>
       </w:r>
       <w:r>
@@ -1633,9 +1633,9 @@
         </w:rPr>
         <w:object w:dxaOrig="320" w:dyaOrig="360">
           <v:shape id="_x0000_i1034" type="#_x0000_t75" style="width:15.8pt;height:18.2pt" o:ole="">
-            <v:imagedata r:id="rId10" o:title=""/>
+            <v:imagedata r:id="rId9" o:title=""/>
           </v:shape>
-          <o:OLEObject Type="Embed" ProgID="Equation.DSMT4" ShapeID="_x0000_i1034" DrawAspect="Content" ObjectID="_1652769884" r:id="rId19"/>
+          <o:OLEObject Type="Embed" ProgID="Equation.DSMT4" ShapeID="_x0000_i1034" DrawAspect="Content" ObjectID="_1652787088" r:id="rId18"/>
         </w:object>
       </w:r>
       <w:r>
@@ -1652,9 +1652,9 @@
         </w:rPr>
         <w:object w:dxaOrig="340" w:dyaOrig="360">
           <v:shape id="_x0000_i1035" type="#_x0000_t75" style="width:17pt;height:18.2pt" o:ole="">
-            <v:imagedata r:id="rId13" o:title=""/>
+            <v:imagedata r:id="rId12" o:title=""/>
           </v:shape>
-          <o:OLEObject Type="Embed" ProgID="Equation.DSMT4" ShapeID="_x0000_i1035" DrawAspect="Content" ObjectID="_1652769885" r:id="rId20"/>
+          <o:OLEObject Type="Embed" ProgID="Equation.DSMT4" ShapeID="_x0000_i1035" DrawAspect="Content" ObjectID="_1652787089" r:id="rId19"/>
         </w:object>
       </w:r>
       <w:r>
@@ -2115,7 +2115,7 @@
                     </pic:cNvPicPr>
                   </pic:nvPicPr>
                   <pic:blipFill>
-                    <a:blip r:embed="rId21" cstate="print">
+                    <a:blip r:embed="rId20" cstate="print">
                       <a:extLst>
                         <a:ext uri="{28A0092B-C50C-407E-A947-70E740481C1C}">
                           <a14:useLocalDpi xmlns:a14="http://schemas.microsoft.com/office/drawing/2010/main" val="0"/>
@@ -2373,9 +2373,9 @@
         </w:rPr>
         <w:object w:dxaOrig="520" w:dyaOrig="300">
           <v:shape id="_x0000_i1036" type="#_x0000_t75" style="width:26.1pt;height:15.05pt" o:ole="">
-            <v:imagedata r:id="rId22" o:title=""/>
+            <v:imagedata r:id="rId21" o:title=""/>
           </v:shape>
-          <o:OLEObject Type="Embed" ProgID="Equation.DSMT4" ShapeID="_x0000_i1036" DrawAspect="Content" ObjectID="_1652769886" r:id="rId23"/>
+          <o:OLEObject Type="Embed" ProgID="Equation.DSMT4" ShapeID="_x0000_i1036" DrawAspect="Content" ObjectID="_1652787090" r:id="rId22"/>
         </w:object>
       </w:r>
       <w:r>
@@ -2392,9 +2392,9 @@
         </w:rPr>
         <w:object w:dxaOrig="1680" w:dyaOrig="620">
           <v:shape id="_x0000_i1037" type="#_x0000_t75" style="width:83.85pt;height:30.85pt" o:ole="">
-            <v:imagedata r:id="rId24" o:title=""/>
+            <v:imagedata r:id="rId23" o:title=""/>
           </v:shape>
-          <o:OLEObject Type="Embed" ProgID="Equation.DSMT4" ShapeID="_x0000_i1037" DrawAspect="Content" ObjectID="_1652769887" r:id="rId25"/>
+          <o:OLEObject Type="Embed" ProgID="Equation.DSMT4" ShapeID="_x0000_i1037" DrawAspect="Content" ObjectID="_1652787091" r:id="rId24"/>
         </w:object>
       </w:r>
       <w:r>
@@ -2495,9 +2495,9 @@
         </w:rPr>
         <w:object w:dxaOrig="1280" w:dyaOrig="360">
           <v:shape id="_x0000_i1038" type="#_x0000_t75" style="width:64.1pt;height:18.2pt" o:ole="">
-            <v:imagedata r:id="rId26" o:title=""/>
+            <v:imagedata r:id="rId25" o:title=""/>
           </v:shape>
-          <o:OLEObject Type="Embed" ProgID="Equation.DSMT4" ShapeID="_x0000_i1038" DrawAspect="Content" ObjectID="_1652769888" r:id="rId27"/>
+          <o:OLEObject Type="Embed" ProgID="Equation.DSMT4" ShapeID="_x0000_i1038" DrawAspect="Content" ObjectID="_1652787092" r:id="rId26"/>
         </w:object>
       </w:r>
       <w:r>
@@ -2535,9 +2535,9 @@
         </w:rPr>
         <w:object w:dxaOrig="2120" w:dyaOrig="380">
           <v:shape id="_x0000_i1039" type="#_x0000_t75" style="width:106pt;height:19pt" o:ole="">
-            <v:imagedata r:id="rId28" o:title=""/>
+            <v:imagedata r:id="rId27" o:title=""/>
           </v:shape>
-          <o:OLEObject Type="Embed" ProgID="Equation.DSMT4" ShapeID="_x0000_i1039" DrawAspect="Content" ObjectID="_1652769889" r:id="rId29"/>
+          <o:OLEObject Type="Embed" ProgID="Equation.DSMT4" ShapeID="_x0000_i1039" DrawAspect="Content" ObjectID="_1652787093" r:id="rId28"/>
         </w:object>
       </w:r>
       <w:r>
@@ -2610,9 +2610,9 @@
         </w:rPr>
         <w:object w:dxaOrig="1900" w:dyaOrig="360">
           <v:shape id="_x0000_i1040" type="#_x0000_t75" style="width:94.95pt;height:18.2pt" o:ole="">
-            <v:imagedata r:id="rId30" o:title=""/>
+            <v:imagedata r:id="rId29" o:title=""/>
           </v:shape>
-          <o:OLEObject Type="Embed" ProgID="Equation.DSMT4" ShapeID="_x0000_i1040" DrawAspect="Content" ObjectID="_1652769890" r:id="rId31"/>
+          <o:OLEObject Type="Embed" ProgID="Equation.DSMT4" ShapeID="_x0000_i1040" DrawAspect="Content" ObjectID="_1652787094" r:id="rId30"/>
         </w:object>
       </w:r>
       <w:r>
@@ -2629,9 +2629,9 @@
         </w:rPr>
         <w:object w:dxaOrig="360" w:dyaOrig="279">
           <v:shape id="_x0000_i1041" type="#_x0000_t75" style="width:18.2pt;height:13.85pt" o:ole="">
-            <v:imagedata r:id="rId32" o:title=""/>
+            <v:imagedata r:id="rId31" o:title=""/>
           </v:shape>
-          <o:OLEObject Type="Embed" ProgID="Equation.DSMT4" ShapeID="_x0000_i1041" DrawAspect="Content" ObjectID="_1652769891" r:id="rId33"/>
+          <o:OLEObject Type="Embed" ProgID="Equation.DSMT4" ShapeID="_x0000_i1041" DrawAspect="Content" ObjectID="_1652787095" r:id="rId32"/>
         </w:object>
       </w:r>
       <w:r>
@@ -2711,9 +2711,9 @@
         </w:rPr>
         <w:object w:dxaOrig="460" w:dyaOrig="320">
           <v:shape id="_x0000_i1042" type="#_x0000_t75" style="width:22.95pt;height:15.8pt" o:ole="">
-            <v:imagedata r:id="rId34" o:title=""/>
+            <v:imagedata r:id="rId33" o:title=""/>
           </v:shape>
-          <o:OLEObject Type="Embed" ProgID="Equation.DSMT4" ShapeID="_x0000_i1042" DrawAspect="Content" ObjectID="_1652769892" r:id="rId35"/>
+          <o:OLEObject Type="Embed" ProgID="Equation.DSMT4" ShapeID="_x0000_i1042" DrawAspect="Content" ObjectID="_1652787096" r:id="rId34"/>
         </w:object>
       </w:r>
       <w:r>
@@ -2772,9 +2772,9 @@
         </w:rPr>
         <w:object w:dxaOrig="460" w:dyaOrig="320">
           <v:shape id="_x0000_i1043" type="#_x0000_t75" style="width:22.95pt;height:15.8pt" o:ole="">
-            <v:imagedata r:id="rId34" o:title=""/>
+            <v:imagedata r:id="rId33" o:title=""/>
           </v:shape>
-          <o:OLEObject Type="Embed" ProgID="Equation.DSMT4" ShapeID="_x0000_i1043" DrawAspect="Content" ObjectID="_1652769893" r:id="rId36"/>
+          <o:OLEObject Type="Embed" ProgID="Equation.DSMT4" ShapeID="_x0000_i1043" DrawAspect="Content" ObjectID="_1652787097" r:id="rId35"/>
         </w:object>
       </w:r>
       <w:r>
@@ -2805,10 +2805,12 @@
           <w:sz w:val="24"/>
         </w:rPr>
       </w:pPr>
-    </w:p>
-    <w:p>
-      <w:pPr>
-        <w:pStyle w:val="30"/>
+      <w:bookmarkStart w:id="0" w:name="_GoBack"/>
+      <w:bookmarkEnd w:id="0"/>
+    </w:p>
+    <w:p>
+      <w:pPr>
+        <w:pStyle w:val="31"/>
       </w:pPr>
       <w:r>
         <w:rPr>
@@ -3040,7 +3042,7 @@
                     </pic:cNvPicPr>
                   </pic:nvPicPr>
                   <pic:blipFill>
-                    <a:blip r:embed="rId37" cstate="print">
+                    <a:blip r:embed="rId36" cstate="print">
                       <a:extLst>
                         <a:ext uri="{28A0092B-C50C-407E-A947-70E740481C1C}">
                           <a14:useLocalDpi xmlns:a14="http://schemas.microsoft.com/office/drawing/2010/main" val="0"/>
@@ -3497,7 +3499,6 @@
     <w:p>
       <w:pPr>
         <w:rPr>
-          <w:rFonts w:hint="eastAsia"/>
           <w:sz w:val="24"/>
         </w:rPr>
       </w:pPr>
@@ -3604,7 +3605,6 @@
     <w:p>
       <w:pPr>
         <w:rPr>
-          <w:rFonts w:hint="eastAsia"/>
           <w:sz w:val="24"/>
         </w:rPr>
       </w:pPr>
@@ -3727,9 +3727,9 @@
         </w:rPr>
         <w:object w:dxaOrig="200" w:dyaOrig="320">
           <v:shape id="_x0000_i1044" type="#_x0000_t75" style="width:9.9pt;height:15.8pt" o:ole="">
-            <v:imagedata r:id="rId38" o:title=""/>
+            <v:imagedata r:id="rId37" o:title=""/>
           </v:shape>
-          <o:OLEObject Type="Embed" ProgID="Equation.DSMT4" ShapeID="_x0000_i1044" DrawAspect="Content" ObjectID="_1652769894" r:id="rId39"/>
+          <o:OLEObject Type="Embed" ProgID="Equation.DSMT4" ShapeID="_x0000_i1044" DrawAspect="Content" ObjectID="_1652787098" r:id="rId38"/>
         </w:object>
       </w:r>
       <w:r>
@@ -3754,9 +3754,9 @@
         </w:rPr>
         <w:object w:dxaOrig="1180" w:dyaOrig="360">
           <v:shape id="_x0000_i1045" type="#_x0000_t75" style="width:58.95pt;height:18.2pt" o:ole="">
-            <v:imagedata r:id="rId40" o:title=""/>
+            <v:imagedata r:id="rId39" o:title=""/>
           </v:shape>
-          <o:OLEObject Type="Embed" ProgID="Equation.DSMT4" ShapeID="_x0000_i1045" DrawAspect="Content" ObjectID="_1652769895" r:id="rId41"/>
+          <o:OLEObject Type="Embed" ProgID="Equation.DSMT4" ShapeID="_x0000_i1045" DrawAspect="Content" ObjectID="_1652787099" r:id="rId40"/>
         </w:object>
       </w:r>
     </w:p>
@@ -3780,9 +3780,9 @@
         </w:rPr>
         <w:object w:dxaOrig="340" w:dyaOrig="300">
           <v:shape id="_x0000_i1046" type="#_x0000_t75" style="width:17pt;height:15.05pt" o:ole="">
-            <v:imagedata r:id="rId42" o:title=""/>
+            <v:imagedata r:id="rId41" o:title=""/>
           </v:shape>
-          <o:OLEObject Type="Embed" ProgID="Equation.DSMT4" ShapeID="_x0000_i1046" DrawAspect="Content" ObjectID="_1652769896" r:id="rId43"/>
+          <o:OLEObject Type="Embed" ProgID="Equation.DSMT4" ShapeID="_x0000_i1046" DrawAspect="Content" ObjectID="_1652787100" r:id="rId42"/>
         </w:object>
       </w:r>
       <w:r>
@@ -3813,9 +3813,9 @@
         </w:rPr>
         <w:object w:dxaOrig="320" w:dyaOrig="300">
           <v:shape id="_x0000_i1047" type="#_x0000_t75" style="width:15.8pt;height:15.05pt" o:ole="">
-            <v:imagedata r:id="rId44" o:title=""/>
+            <v:imagedata r:id="rId43" o:title=""/>
           </v:shape>
-          <o:OLEObject Type="Embed" ProgID="Equation.DSMT4" ShapeID="_x0000_i1047" DrawAspect="Content" ObjectID="_1652769897" r:id="rId45"/>
+          <o:OLEObject Type="Embed" ProgID="Equation.DSMT4" ShapeID="_x0000_i1047" DrawAspect="Content" ObjectID="_1652787101" r:id="rId44"/>
         </w:object>
       </w:r>
       <w:r>
@@ -3895,9 +3895,9 @@
         </w:rPr>
         <w:object w:dxaOrig="200" w:dyaOrig="320">
           <v:shape id="_x0000_i1048" type="#_x0000_t75" style="width:9.9pt;height:15.8pt" o:ole="">
-            <v:imagedata r:id="rId38" o:title=""/>
+            <v:imagedata r:id="rId37" o:title=""/>
           </v:shape>
-          <o:OLEObject Type="Embed" ProgID="Equation.DSMT4" ShapeID="_x0000_i1048" DrawAspect="Content" ObjectID="_1652769898" r:id="rId46"/>
+          <o:OLEObject Type="Embed" ProgID="Equation.DSMT4" ShapeID="_x0000_i1048" DrawAspect="Content" ObjectID="_1652787102" r:id="rId45"/>
         </w:object>
       </w:r>
       <w:r>
@@ -3972,9 +3972,9 @@
         </w:rPr>
         <w:object w:dxaOrig="2060" w:dyaOrig="680">
           <v:shape id="_x0000_i1049" type="#_x0000_t75" style="width:102.85pt;height:34pt" o:ole="">
-            <v:imagedata r:id="rId47" o:title=""/>
+            <v:imagedata r:id="rId46" o:title=""/>
           </v:shape>
-          <o:OLEObject Type="Embed" ProgID="Equation.DSMT4" ShapeID="_x0000_i1049" DrawAspect="Content" ObjectID="_1652769899" r:id="rId48"/>
+          <o:OLEObject Type="Embed" ProgID="Equation.DSMT4" ShapeID="_x0000_i1049" DrawAspect="Content" ObjectID="_1652787103" r:id="rId47"/>
         </w:object>
       </w:r>
       <w:r>
@@ -4089,9 +4089,9 @@
         </w:rPr>
         <w:object w:dxaOrig="320" w:dyaOrig="380">
           <v:shape id="_x0000_i1050" type="#_x0000_t75" style="width:15.8pt;height:19pt" o:ole="">
-            <v:imagedata r:id="rId49" o:title=""/>
+            <v:imagedata r:id="rId48" o:title=""/>
           </v:shape>
-          <o:OLEObject Type="Embed" ProgID="Equation.DSMT4" ShapeID="_x0000_i1050" DrawAspect="Content" ObjectID="_1652769900" r:id="rId50"/>
+          <o:OLEObject Type="Embed" ProgID="Equation.DSMT4" ShapeID="_x0000_i1050" DrawAspect="Content" ObjectID="_1652787104" r:id="rId49"/>
         </w:object>
       </w:r>
       <w:r>
@@ -4150,9 +4150,9 @@
         </w:rPr>
         <w:object w:dxaOrig="2120" w:dyaOrig="380">
           <v:shape id="_x0000_i1051" type="#_x0000_t75" style="width:106pt;height:19pt" o:ole="">
-            <v:imagedata r:id="rId51" o:title=""/>
+            <v:imagedata r:id="rId50" o:title=""/>
           </v:shape>
-          <o:OLEObject Type="Embed" ProgID="Equation.DSMT4" ShapeID="_x0000_i1051" DrawAspect="Content" ObjectID="_1652769901" r:id="rId52"/>
+          <o:OLEObject Type="Embed" ProgID="Equation.DSMT4" ShapeID="_x0000_i1051" DrawAspect="Content" ObjectID="_1652787105" r:id="rId51"/>
         </w:object>
       </w:r>
       <w:r>
@@ -4206,9 +4206,9 @@
         </w:rPr>
         <w:object w:dxaOrig="2740" w:dyaOrig="680">
           <v:shape id="_x0000_i1052" type="#_x0000_t75" style="width:136.9pt;height:34pt" o:ole="">
-            <v:imagedata r:id="rId53" o:title=""/>
+            <v:imagedata r:id="rId52" o:title=""/>
           </v:shape>
-          <o:OLEObject Type="Embed" ProgID="Equation.DSMT4" ShapeID="_x0000_i1052" DrawAspect="Content" ObjectID="_1652769902" r:id="rId54"/>
+          <o:OLEObject Type="Embed" ProgID="Equation.DSMT4" ShapeID="_x0000_i1052" DrawAspect="Content" ObjectID="_1652787106" r:id="rId53"/>
         </w:object>
       </w:r>
       <w:r>
@@ -4267,9 +4267,9 @@
         </w:rPr>
         <w:object w:dxaOrig="200" w:dyaOrig="320">
           <v:shape id="_x0000_i1053" type="#_x0000_t75" style="width:9.9pt;height:15.8pt" o:ole="">
-            <v:imagedata r:id="rId55" o:title=""/>
+            <v:imagedata r:id="rId54" o:title=""/>
           </v:shape>
-          <o:OLEObject Type="Embed" ProgID="Equation.DSMT4" ShapeID="_x0000_i1053" DrawAspect="Content" ObjectID="_1652769903" r:id="rId56"/>
+          <o:OLEObject Type="Embed" ProgID="Equation.DSMT4" ShapeID="_x0000_i1053" DrawAspect="Content" ObjectID="_1652787107" r:id="rId55"/>
         </w:object>
       </w:r>
       <w:r>
@@ -4300,9 +4300,9 @@
         </w:rPr>
         <w:object w:dxaOrig="200" w:dyaOrig="320">
           <v:shape id="_x0000_i1054" type="#_x0000_t75" style="width:9.9pt;height:15.8pt" o:ole="">
-            <v:imagedata r:id="rId57" o:title=""/>
+            <v:imagedata r:id="rId56" o:title=""/>
           </v:shape>
-          <o:OLEObject Type="Embed" ProgID="Equation.DSMT4" ShapeID="_x0000_i1054" DrawAspect="Content" ObjectID="_1652769904" r:id="rId58"/>
+          <o:OLEObject Type="Embed" ProgID="Equation.DSMT4" ShapeID="_x0000_i1054" DrawAspect="Content" ObjectID="_1652787108" r:id="rId57"/>
         </w:object>
       </w:r>
       <w:r>
@@ -4335,9 +4335,9 @@
         </w:rPr>
         <w:object w:dxaOrig="2540" w:dyaOrig="360">
           <v:shape id="_x0000_i1055" type="#_x0000_t75" style="width:127pt;height:18.2pt" o:ole="">
-            <v:imagedata r:id="rId59" o:title=""/>
+            <v:imagedata r:id="rId58" o:title=""/>
           </v:shape>
-          <o:OLEObject Type="Embed" ProgID="Equation.DSMT4" ShapeID="_x0000_i1055" DrawAspect="Content" ObjectID="_1652769905" r:id="rId60"/>
+          <o:OLEObject Type="Embed" ProgID="Equation.DSMT4" ShapeID="_x0000_i1055" DrawAspect="Content" ObjectID="_1652787109" r:id="rId59"/>
         </w:object>
       </w:r>
       <w:r>
@@ -4433,9 +4433,9 @@
         </w:rPr>
         <w:object w:dxaOrig="4599" w:dyaOrig="1480">
           <v:shape id="_x0000_i1056" type="#_x0000_t75" style="width:229.85pt;height:74pt" o:ole="">
-            <v:imagedata r:id="rId61" o:title=""/>
+            <v:imagedata r:id="rId60" o:title=""/>
           </v:shape>
-          <o:OLEObject Type="Embed" ProgID="Equation.DSMT4" ShapeID="_x0000_i1056" DrawAspect="Content" ObjectID="_1652769906" r:id="rId62"/>
+          <o:OLEObject Type="Embed" ProgID="Equation.DSMT4" ShapeID="_x0000_i1056" DrawAspect="Content" ObjectID="_1652787110" r:id="rId61"/>
         </w:object>
       </w:r>
       <w:r>
@@ -4559,9 +4559,9 @@
         </w:rPr>
         <w:object w:dxaOrig="999" w:dyaOrig="380">
           <v:shape id="_x0000_i1057" type="#_x0000_t75" style="width:49.85pt;height:19pt" o:ole="">
-            <v:imagedata r:id="rId63" o:title=""/>
+            <v:imagedata r:id="rId62" o:title=""/>
           </v:shape>
-          <o:OLEObject Type="Embed" ProgID="Equation.DSMT4" ShapeID="_x0000_i1057" DrawAspect="Content" ObjectID="_1652769907" r:id="rId64"/>
+          <o:OLEObject Type="Embed" ProgID="Equation.DSMT4" ShapeID="_x0000_i1057" DrawAspect="Content" ObjectID="_1652787111" r:id="rId63"/>
         </w:object>
       </w:r>
       <w:r>
@@ -4614,9 +4614,9 @@
         </w:rPr>
         <w:object w:dxaOrig="2160" w:dyaOrig="400">
           <v:shape id="_x0000_i1058" type="#_x0000_t75" style="width:108pt;height:20.2pt" o:ole="">
-            <v:imagedata r:id="rId65" o:title=""/>
+            <v:imagedata r:id="rId64" o:title=""/>
           </v:shape>
-          <o:OLEObject Type="Embed" ProgID="Equation.DSMT4" ShapeID="_x0000_i1058" DrawAspect="Content" ObjectID="_1652769908" r:id="rId66"/>
+          <o:OLEObject Type="Embed" ProgID="Equation.DSMT4" ShapeID="_x0000_i1058" DrawAspect="Content" ObjectID="_1652787112" r:id="rId65"/>
         </w:object>
       </w:r>
       <w:r>
@@ -4647,9 +4647,9 @@
         </w:rPr>
         <w:object w:dxaOrig="1460" w:dyaOrig="700">
           <v:shape id="_x0000_i1059" type="#_x0000_t75" style="width:73.2pt;height:34.8pt" o:ole="">
-            <v:imagedata r:id="rId67" o:title=""/>
+            <v:imagedata r:id="rId66" o:title=""/>
           </v:shape>
-          <o:OLEObject Type="Embed" ProgID="Equation.DSMT4" ShapeID="_x0000_i1059" DrawAspect="Content" ObjectID="_1652769909" r:id="rId68"/>
+          <o:OLEObject Type="Embed" ProgID="Equation.DSMT4" ShapeID="_x0000_i1059" DrawAspect="Content" ObjectID="_1652787113" r:id="rId67"/>
         </w:object>
       </w:r>
       <w:r>
@@ -4715,9 +4715,9 @@
         </w:rPr>
         <w:object w:dxaOrig="499" w:dyaOrig="380">
           <v:shape id="_x0000_i1060" type="#_x0000_t75" style="width:24.9pt;height:19pt" o:ole="">
-            <v:imagedata r:id="rId69" o:title=""/>
+            <v:imagedata r:id="rId68" o:title=""/>
           </v:shape>
-          <o:OLEObject Type="Embed" ProgID="Equation.DSMT4" ShapeID="_x0000_i1060" DrawAspect="Content" ObjectID="_1652769910" r:id="rId70"/>
+          <o:OLEObject Type="Embed" ProgID="Equation.DSMT4" ShapeID="_x0000_i1060" DrawAspect="Content" ObjectID="_1652787114" r:id="rId69"/>
         </w:object>
       </w:r>
       <w:r>
@@ -4727,9 +4727,9 @@
         </w:rPr>
         <w:object w:dxaOrig="1060" w:dyaOrig="360">
           <v:shape id="_x0000_i1061" type="#_x0000_t75" style="width:53pt;height:18.2pt" o:ole="">
-            <v:imagedata r:id="rId71" o:title=""/>
+            <v:imagedata r:id="rId70" o:title=""/>
           </v:shape>
-          <o:OLEObject Type="Embed" ProgID="Equation.DSMT4" ShapeID="_x0000_i1061" DrawAspect="Content" ObjectID="_1652769911" r:id="rId72"/>
+          <o:OLEObject Type="Embed" ProgID="Equation.DSMT4" ShapeID="_x0000_i1061" DrawAspect="Content" ObjectID="_1652787115" r:id="rId71"/>
         </w:object>
       </w:r>
       <w:r>
@@ -4795,9 +4795,9 @@
         </w:rPr>
         <w:object w:dxaOrig="1320" w:dyaOrig="380">
           <v:shape id="_x0000_i1062" type="#_x0000_t75" style="width:66.05pt;height:19pt" o:ole="">
-            <v:imagedata r:id="rId73" o:title=""/>
+            <v:imagedata r:id="rId72" o:title=""/>
           </v:shape>
-          <o:OLEObject Type="Embed" ProgID="Equation.DSMT4" ShapeID="_x0000_i1062" DrawAspect="Content" ObjectID="_1652769912" r:id="rId74"/>
+          <o:OLEObject Type="Embed" ProgID="Equation.DSMT4" ShapeID="_x0000_i1062" DrawAspect="Content" ObjectID="_1652787116" r:id="rId73"/>
         </w:object>
       </w:r>
       <w:r>
@@ -4821,9 +4821,9 @@
         </w:rPr>
         <w:object w:dxaOrig="279" w:dyaOrig="380">
           <v:shape id="_x0000_i1063" type="#_x0000_t75" style="width:13.85pt;height:19pt" o:ole="">
-            <v:imagedata r:id="rId75" o:title=""/>
+            <v:imagedata r:id="rId74" o:title=""/>
           </v:shape>
-          <o:OLEObject Type="Embed" ProgID="Equation.DSMT4" ShapeID="_x0000_i1063" DrawAspect="Content" ObjectID="_1652769913" r:id="rId76"/>
+          <o:OLEObject Type="Embed" ProgID="Equation.DSMT4" ShapeID="_x0000_i1063" DrawAspect="Content" ObjectID="_1652787117" r:id="rId75"/>
         </w:object>
       </w:r>
       <w:r>
@@ -4912,9 +4912,9 @@
         </w:rPr>
         <w:object w:dxaOrig="3220" w:dyaOrig="1359">
           <v:shape id="_x0000_i1064" type="#_x0000_t75" style="width:161pt;height:68.05pt" o:ole="">
-            <v:imagedata r:id="rId77" o:title=""/>
+            <v:imagedata r:id="rId76" o:title=""/>
           </v:shape>
-          <o:OLEObject Type="Embed" ProgID="Equation.DSMT4" ShapeID="_x0000_i1064" DrawAspect="Content" ObjectID="_1652769914" r:id="rId78"/>
+          <o:OLEObject Type="Embed" ProgID="Equation.DSMT4" ShapeID="_x0000_i1064" DrawAspect="Content" ObjectID="_1652787118" r:id="rId77"/>
         </w:object>
       </w:r>
       <w:r>
@@ -4983,9 +4983,9 @@
         </w:rPr>
         <w:object w:dxaOrig="1280" w:dyaOrig="460">
           <v:shape id="_x0000_i1065" type="#_x0000_t75" style="width:64.1pt;height:23.35pt" o:ole="">
-            <v:imagedata r:id="rId79" o:title=""/>
+            <v:imagedata r:id="rId78" o:title=""/>
           </v:shape>
-          <o:OLEObject Type="Embed" ProgID="Equation.DSMT4" ShapeID="_x0000_i1065" DrawAspect="Content" ObjectID="_1652769915" r:id="rId80"/>
+          <o:OLEObject Type="Embed" ProgID="Equation.DSMT4" ShapeID="_x0000_i1065" DrawAspect="Content" ObjectID="_1652787119" r:id="rId79"/>
         </w:object>
       </w:r>
       <w:r>
@@ -5052,9 +5052,9 @@
         </w:rPr>
         <w:object w:dxaOrig="279" w:dyaOrig="380">
           <v:shape id="_x0000_i1066" type="#_x0000_t75" style="width:13.85pt;height:19pt" o:ole="">
-            <v:imagedata r:id="rId81" o:title=""/>
+            <v:imagedata r:id="rId80" o:title=""/>
           </v:shape>
-          <o:OLEObject Type="Embed" ProgID="Equation.DSMT4" ShapeID="_x0000_i1066" DrawAspect="Content" ObjectID="_1652769916" r:id="rId82"/>
+          <o:OLEObject Type="Embed" ProgID="Equation.DSMT4" ShapeID="_x0000_i1066" DrawAspect="Content" ObjectID="_1652787120" r:id="rId81"/>
         </w:object>
       </w:r>
       <w:r>
@@ -5106,9 +5106,9 @@
         </w:rPr>
         <w:object w:dxaOrig="499" w:dyaOrig="320">
           <v:shape id="_x0000_i1067" type="#_x0000_t75" style="width:24.9pt;height:15.8pt" o:ole="">
-            <v:imagedata r:id="rId83" o:title=""/>
+            <v:imagedata r:id="rId82" o:title=""/>
           </v:shape>
-          <o:OLEObject Type="Embed" ProgID="Equation.DSMT4" ShapeID="_x0000_i1067" DrawAspect="Content" ObjectID="_1652769917" r:id="rId84"/>
+          <o:OLEObject Type="Embed" ProgID="Equation.DSMT4" ShapeID="_x0000_i1067" DrawAspect="Content" ObjectID="_1652787121" r:id="rId83"/>
         </w:object>
       </w:r>
       <w:r>
@@ -5125,9 +5125,9 @@
         </w:rPr>
         <w:object w:dxaOrig="3820" w:dyaOrig="360">
           <v:shape id="_x0000_i1068" type="#_x0000_t75" style="width:191.1pt;height:18.2pt" o:ole="">
-            <v:imagedata r:id="rId85" o:title=""/>
+            <v:imagedata r:id="rId84" o:title=""/>
           </v:shape>
-          <o:OLEObject Type="Embed" ProgID="Equation.DSMT4" ShapeID="_x0000_i1068" DrawAspect="Content" ObjectID="_1652769918" r:id="rId86"/>
+          <o:OLEObject Type="Embed" ProgID="Equation.DSMT4" ShapeID="_x0000_i1068" DrawAspect="Content" ObjectID="_1652787122" r:id="rId85"/>
         </w:object>
       </w:r>
       <w:r>
@@ -5195,9 +5195,9 @@
         </w:rPr>
         <w:object w:dxaOrig="1120" w:dyaOrig="320">
           <v:shape id="_x0000_i1069" type="#_x0000_t75" style="width:56.2pt;height:15.8pt" o:ole="">
-            <v:imagedata r:id="rId87" o:title=""/>
+            <v:imagedata r:id="rId86" o:title=""/>
           </v:shape>
-          <o:OLEObject Type="Embed" ProgID="Equation.DSMT4" ShapeID="_x0000_i1069" DrawAspect="Content" ObjectID="_1652769919" r:id="rId88"/>
+          <o:OLEObject Type="Embed" ProgID="Equation.DSMT4" ShapeID="_x0000_i1069" DrawAspect="Content" ObjectID="_1652787123" r:id="rId87"/>
         </w:object>
       </w:r>
       <w:r>
@@ -5250,9 +5250,9 @@
         </w:rPr>
         <w:object w:dxaOrig="240" w:dyaOrig="260">
           <v:shape id="_x0000_i1070" type="#_x0000_t75" style="width:11.85pt;height:13.05pt" o:ole="">
-            <v:imagedata r:id="rId89" o:title=""/>
+            <v:imagedata r:id="rId88" o:title=""/>
           </v:shape>
-          <o:OLEObject Type="Embed" ProgID="Equation.DSMT4" ShapeID="_x0000_i1070" DrawAspect="Content" ObjectID="_1652769920" r:id="rId90"/>
+          <o:OLEObject Type="Embed" ProgID="Equation.DSMT4" ShapeID="_x0000_i1070" DrawAspect="Content" ObjectID="_1652787124" r:id="rId89"/>
         </w:object>
       </w:r>
       <w:r>
@@ -5283,9 +5283,9 @@
         </w:rPr>
         <w:object w:dxaOrig="279" w:dyaOrig="279">
           <v:shape id="_x0000_i1071" type="#_x0000_t75" style="width:13.85pt;height:13.85pt" o:ole="">
-            <v:imagedata r:id="rId91" o:title=""/>
+            <v:imagedata r:id="rId90" o:title=""/>
           </v:shape>
-          <o:OLEObject Type="Embed" ProgID="Equation.DSMT4" ShapeID="_x0000_i1071" DrawAspect="Content" ObjectID="_1652769921" r:id="rId92"/>
+          <o:OLEObject Type="Embed" ProgID="Equation.DSMT4" ShapeID="_x0000_i1071" DrawAspect="Content" ObjectID="_1652787125" r:id="rId91"/>
         </w:object>
       </w:r>
       <w:r>
@@ -5323,9 +5323,9 @@
         </w:rPr>
         <w:object w:dxaOrig="1740" w:dyaOrig="360">
           <v:shape id="_x0000_i1072" type="#_x0000_t75" style="width:87.05pt;height:18.2pt" o:ole="">
-            <v:imagedata r:id="rId93" o:title=""/>
+            <v:imagedata r:id="rId92" o:title=""/>
           </v:shape>
-          <o:OLEObject Type="Embed" ProgID="Equation.DSMT4" ShapeID="_x0000_i1072" DrawAspect="Content" ObjectID="_1652769922" r:id="rId94"/>
+          <o:OLEObject Type="Embed" ProgID="Equation.DSMT4" ShapeID="_x0000_i1072" DrawAspect="Content" ObjectID="_1652787126" r:id="rId93"/>
         </w:object>
       </w:r>
       <w:r>
@@ -5342,9 +5342,9 @@
         </w:rPr>
         <w:object w:dxaOrig="279" w:dyaOrig="279">
           <v:shape id="_x0000_i1073" type="#_x0000_t75" style="width:13.85pt;height:13.85pt" o:ole="">
-            <v:imagedata r:id="rId95" o:title=""/>
+            <v:imagedata r:id="rId94" o:title=""/>
           </v:shape>
-          <o:OLEObject Type="Embed" ProgID="Equation.DSMT4" ShapeID="_x0000_i1073" DrawAspect="Content" ObjectID="_1652769923" r:id="rId96"/>
+          <o:OLEObject Type="Embed" ProgID="Equation.DSMT4" ShapeID="_x0000_i1073" DrawAspect="Content" ObjectID="_1652787127" r:id="rId95"/>
         </w:object>
       </w:r>
       <w:r>
@@ -5396,9 +5396,9 @@
         </w:rPr>
         <w:object w:dxaOrig="279" w:dyaOrig="279">
           <v:shape id="_x0000_i1074" type="#_x0000_t75" style="width:13.85pt;height:13.85pt" o:ole="">
-            <v:imagedata r:id="rId91" o:title=""/>
+            <v:imagedata r:id="rId90" o:title=""/>
           </v:shape>
-          <o:OLEObject Type="Embed" ProgID="Equation.DSMT4" ShapeID="_x0000_i1074" DrawAspect="Content" ObjectID="_1652769924" r:id="rId97"/>
+          <o:OLEObject Type="Embed" ProgID="Equation.DSMT4" ShapeID="_x0000_i1074" DrawAspect="Content" ObjectID="_1652787128" r:id="rId96"/>
         </w:object>
       </w:r>
       <w:r>
@@ -5422,9 +5422,9 @@
         </w:rPr>
         <w:object w:dxaOrig="1880" w:dyaOrig="360">
           <v:shape id="_x0000_i1075" type="#_x0000_t75" style="width:94.15pt;height:18.2pt" o:ole="">
-            <v:imagedata r:id="rId98" o:title=""/>
+            <v:imagedata r:id="rId97" o:title=""/>
           </v:shape>
-          <o:OLEObject Type="Embed" ProgID="Equation.DSMT4" ShapeID="_x0000_i1075" DrawAspect="Content" ObjectID="_1652769925" r:id="rId99"/>
+          <o:OLEObject Type="Embed" ProgID="Equation.DSMT4" ShapeID="_x0000_i1075" DrawAspect="Content" ObjectID="_1652787129" r:id="rId98"/>
         </w:object>
       </w:r>
       <w:r>
@@ -5691,15 +5691,13 @@
     <w:p>
       <w:pPr>
         <w:rPr>
-          <w:rFonts w:hint="eastAsia"/>
-          <w:sz w:val="24"/>
-        </w:rPr>
-      </w:pPr>
-    </w:p>
-    <w:p>
-      <w:pPr>
-        <w:rPr>
-          <w:rFonts w:hint="eastAsia"/>
+          <w:sz w:val="24"/>
+        </w:rPr>
+      </w:pPr>
+    </w:p>
+    <w:p>
+      <w:pPr>
+        <w:rPr>
           <w:sz w:val="24"/>
         </w:rPr>
       </w:pPr>
@@ -5854,14 +5852,13 @@
     <w:p>
       <w:pPr>
         <w:rPr>
-          <w:rFonts w:hint="eastAsia"/>
-          <w:sz w:val="24"/>
-        </w:rPr>
-      </w:pPr>
-    </w:p>
-    <w:p>
-      <w:pPr>
-        <w:pStyle w:val="30"/>
+          <w:sz w:val="24"/>
+        </w:rPr>
+      </w:pPr>
+    </w:p>
+    <w:p>
+      <w:pPr>
+        <w:pStyle w:val="31"/>
       </w:pPr>
       <w:r>
         <w:rPr>
@@ -6226,7 +6223,7 @@
     </w:p>
     <w:p>
       <w:pPr>
-        <w:pStyle w:val="30"/>
+        <w:pStyle w:val="31"/>
       </w:pPr>
       <w:r>
         <w:rPr>
@@ -6536,7 +6533,7 @@
                     </pic:cNvPicPr>
                   </pic:nvPicPr>
                   <pic:blipFill>
-                    <a:blip r:embed="rId100">
+                    <a:blip r:embed="rId99">
                       <a:extLst>
                         <a:ext uri="{28A0092B-C50C-407E-A947-70E740481C1C}">
                           <a14:useLocalDpi xmlns:a14="http://schemas.microsoft.com/office/drawing/2010/main" val="0"/>
@@ -7194,7 +7191,6 @@
     <w:p>
       <w:pPr>
         <w:rPr>
-          <w:rFonts w:hint="eastAsia"/>
           <w:color w:val="FF0000"/>
           <w:sz w:val="24"/>
         </w:rPr>
@@ -7259,16 +7255,14 @@
     <w:p>
       <w:pPr>
         <w:rPr>
-          <w:rFonts w:hint="eastAsia"/>
-          <w:color w:val="FF0000"/>
-          <w:sz w:val="24"/>
-        </w:rPr>
-      </w:pPr>
-    </w:p>
-    <w:p>
-      <w:pPr>
-        <w:rPr>
-          <w:rFonts w:hint="eastAsia"/>
+          <w:color w:val="FF0000"/>
+          <w:sz w:val="24"/>
+        </w:rPr>
+      </w:pPr>
+    </w:p>
+    <w:p>
+      <w:pPr>
+        <w:rPr>
           <w:b/>
           <w:color w:val="FF0000"/>
           <w:sz w:val="24"/>
@@ -7287,7 +7281,6 @@
     <w:p>
       <w:pPr>
         <w:rPr>
-          <w:rFonts w:hint="eastAsia"/>
           <w:color w:val="FF0000"/>
           <w:sz w:val="24"/>
         </w:rPr>
@@ -7370,6 +7363,78 @@
           <w:color w:val="FF0000"/>
           <w:sz w:val="24"/>
         </w:rPr>
+        <w:t>（非线性地）</w:t>
+      </w:r>
+      <w:r>
+        <w:rPr>
+          <w:rFonts w:hint="eastAsia"/>
+          <w:color w:val="FF0000"/>
+          <w:sz w:val="24"/>
+        </w:rPr>
+        <w:t>映射到</w:t>
+      </w:r>
+      <w:r>
+        <w:rPr>
+          <w:rFonts w:hint="eastAsia"/>
+          <w:color w:val="FF0000"/>
+          <w:sz w:val="24"/>
+        </w:rPr>
+        <w:t>更</w:t>
+      </w:r>
+      <w:r>
+        <w:rPr>
+          <w:rFonts w:hint="eastAsia"/>
+          <w:color w:val="FF0000"/>
+          <w:sz w:val="24"/>
+        </w:rPr>
+        <w:t>高维空间中，就</w:t>
+      </w:r>
+      <w:r>
+        <w:rPr>
+          <w:rFonts w:hint="eastAsia"/>
+          <w:color w:val="FF0000"/>
+          <w:sz w:val="24"/>
+        </w:rPr>
+        <w:t>能</w:t>
+      </w:r>
+      <w:r>
+        <w:rPr>
+          <w:rFonts w:hint="eastAsia"/>
+          <w:color w:val="FF0000"/>
+          <w:sz w:val="24"/>
+        </w:rPr>
+        <w:t>变得更加</w:t>
+      </w:r>
+      <w:r>
+        <w:rPr>
+          <w:rFonts w:hint="eastAsia"/>
+          <w:color w:val="FF0000"/>
+          <w:sz w:val="24"/>
+        </w:rPr>
+        <w:t>接近线性嵌入？</w:t>
+      </w:r>
+      <w:r>
+        <w:rPr>
+          <w:rFonts w:hint="eastAsia"/>
+          <w:color w:val="FF0000"/>
+          <w:sz w:val="24"/>
+        </w:rPr>
+        <w:t>有什么依据吗？</w:t>
+      </w:r>
+    </w:p>
+    <w:p>
+      <w:pPr>
+        <w:rPr>
+          <w:color w:val="FF0000"/>
+          <w:sz w:val="24"/>
+        </w:rPr>
+      </w:pPr>
+      <w:r>
+        <w:rPr>
+          <w:rFonts w:hint="eastAsia"/>
+          <w:color w:val="FF0000"/>
+          <w:sz w:val="24"/>
+        </w:rPr>
         <w:t>（</w:t>
       </w:r>
       <w:r>
@@ -7378,7 +7443,7 @@
           <w:color w:val="FF0000"/>
           <w:sz w:val="24"/>
         </w:rPr>
-        <w:t>非线性地</w:t>
+        <w:t>2</w:t>
       </w:r>
       <w:r>
         <w:rPr>
@@ -7394,7 +7459,47 @@
           <w:color w:val="FF0000"/>
           <w:sz w:val="24"/>
         </w:rPr>
-        <w:t>映射到</w:t>
+        <w:t>关于</w:t>
+      </w:r>
+      <w:r>
+        <w:rPr>
+          <w:rFonts w:hint="eastAsia"/>
+          <w:color w:val="FF0000"/>
+          <w:sz w:val="24"/>
+        </w:rPr>
+        <w:t>KPCA</w:t>
+      </w:r>
+      <w:r>
+        <w:rPr>
+          <w:rFonts w:hint="eastAsia"/>
+          <w:color w:val="FF0000"/>
+          <w:sz w:val="24"/>
+        </w:rPr>
+        <w:t>：</w:t>
+      </w:r>
+      <w:r>
+        <w:rPr>
+          <w:rFonts w:hint="eastAsia"/>
+          <w:color w:val="FF0000"/>
+          <w:sz w:val="24"/>
+        </w:rPr>
+        <w:t>我们知道，</w:t>
+      </w:r>
+      <w:r>
+        <w:rPr>
+          <w:rFonts w:hint="eastAsia"/>
+          <w:color w:val="FF0000"/>
+          <w:sz w:val="24"/>
+        </w:rPr>
+        <w:t>SVM</w:t>
+      </w:r>
+      <w:r>
+        <w:rPr>
+          <w:rFonts w:hint="eastAsia"/>
+          <w:color w:val="FF0000"/>
+          <w:sz w:val="24"/>
+        </w:rPr>
+        <w:t>中使用核技巧，其依据是将数据非线性映射到</w:t>
       </w:r>
       <w:r>
         <w:rPr>
@@ -7410,49 +7515,112 @@
           <w:color w:val="FF0000"/>
           <w:sz w:val="24"/>
         </w:rPr>
-        <w:t>高维空间中，就</w:t>
-      </w:r>
-      <w:r>
-        <w:rPr>
-          <w:rFonts w:hint="eastAsia"/>
-          <w:color w:val="FF0000"/>
-          <w:sz w:val="24"/>
-        </w:rPr>
-        <w:t>能</w:t>
-      </w:r>
-      <w:r>
-        <w:rPr>
-          <w:rFonts w:hint="eastAsia"/>
-          <w:color w:val="FF0000"/>
-          <w:sz w:val="24"/>
-        </w:rPr>
-        <w:t>变得更加</w:t>
-      </w:r>
-      <w:r>
-        <w:rPr>
-          <w:rFonts w:hint="eastAsia"/>
-          <w:color w:val="FF0000"/>
-          <w:sz w:val="24"/>
-        </w:rPr>
-        <w:t>接近线性嵌入？</w:t>
-      </w:r>
-      <w:r>
-        <w:rPr>
-          <w:rFonts w:hint="eastAsia"/>
-          <w:color w:val="FF0000"/>
-          <w:sz w:val="24"/>
-        </w:rPr>
-        <w:t>有什么依据吗？</w:t>
-      </w:r>
-    </w:p>
-    <w:p>
-      <w:pPr>
-        <w:rPr>
-          <w:rFonts w:hint="eastAsia"/>
-          <w:color w:val="FF0000"/>
-          <w:sz w:val="24"/>
-        </w:rPr>
-      </w:pPr>
+        <w:t>高维空间</w:t>
+      </w:r>
+      <w:r>
+        <w:rPr>
+          <w:rFonts w:hint="eastAsia"/>
+          <w:color w:val="FF0000"/>
+          <w:sz w:val="24"/>
+        </w:rPr>
+        <w:t>中，能使数据再更高维空间中变得更接近线性可分。</w:t>
+      </w:r>
+      <w:r>
+        <w:rPr>
+          <w:rFonts w:hint="eastAsia"/>
+          <w:color w:val="FF0000"/>
+          <w:sz w:val="24"/>
+        </w:rPr>
+        <w:t>KPCA</w:t>
+      </w:r>
+      <w:r>
+        <w:rPr>
+          <w:rFonts w:hint="eastAsia"/>
+          <w:color w:val="FF0000"/>
+          <w:sz w:val="24"/>
+        </w:rPr>
+        <w:t>也是将数据向更高维空间做非线性映射</w:t>
+      </w:r>
+      <w:r>
+        <w:rPr>
+          <w:rFonts w:hint="eastAsia"/>
+          <w:color w:val="FF0000"/>
+          <w:sz w:val="24"/>
+        </w:rPr>
+        <w:t>，但</w:t>
+      </w:r>
+      <w:r>
+        <w:rPr>
+          <w:rFonts w:hint="eastAsia"/>
+          <w:color w:val="FF0000"/>
+          <w:sz w:val="24"/>
+        </w:rPr>
+        <w:t>二者</w:t>
+      </w:r>
+      <w:r>
+        <w:rPr>
+          <w:rFonts w:hint="eastAsia"/>
+          <w:color w:val="FF0000"/>
+          <w:sz w:val="24"/>
+        </w:rPr>
+        <w:t>目的</w:t>
+      </w:r>
+      <w:r>
+        <w:rPr>
+          <w:rFonts w:hint="eastAsia"/>
+          <w:color w:val="FF0000"/>
+          <w:sz w:val="24"/>
+        </w:rPr>
+        <w:t>却</w:t>
+      </w:r>
+      <w:r>
+        <w:rPr>
+          <w:rFonts w:hint="eastAsia"/>
+          <w:color w:val="FF0000"/>
+          <w:sz w:val="24"/>
+        </w:rPr>
+        <w:t>不同：</w:t>
+      </w:r>
+      <w:r>
+        <w:rPr>
+          <w:rFonts w:hint="eastAsia"/>
+          <w:color w:val="FF0000"/>
+          <w:sz w:val="24"/>
+        </w:rPr>
+        <w:t>一个是</w:t>
+      </w:r>
+      <w:r>
+        <w:rPr>
+          <w:rFonts w:hint="eastAsia"/>
+          <w:color w:val="FF0000"/>
+          <w:sz w:val="24"/>
+        </w:rPr>
+        <w:t>变得更接近线性嵌入（</w:t>
+      </w:r>
+      <w:r>
+        <w:rPr>
+          <w:rFonts w:hint="eastAsia"/>
+          <w:color w:val="FF0000"/>
+          <w:sz w:val="24"/>
+        </w:rPr>
+        <w:t>只</w:t>
+      </w:r>
+      <w:r>
+        <w:rPr>
+          <w:rFonts w:hint="eastAsia"/>
+          <w:color w:val="FF0000"/>
+          <w:sz w:val="24"/>
+        </w:rPr>
+        <w:t>与数据本征结构有关</w:t>
+      </w:r>
+      <w:r>
+        <w:rPr>
+          <w:rFonts w:hint="eastAsia"/>
+          <w:color w:val="FF0000"/>
+          <w:sz w:val="24"/>
+        </w:rPr>
+        <w:t>），一个是变得更接近线性可分</w:t>
+      </w:r>
       <w:r>
         <w:rPr>
           <w:rFonts w:hint="eastAsia"/>
@@ -7467,7 +7635,71 @@
           <w:color w:val="FF0000"/>
           <w:sz w:val="24"/>
         </w:rPr>
-        <w:t>2</w:t>
+        <w:t>还</w:t>
+      </w:r>
+      <w:r>
+        <w:rPr>
+          <w:rFonts w:hint="eastAsia"/>
+          <w:color w:val="FF0000"/>
+          <w:sz w:val="24"/>
+        </w:rPr>
+        <w:t>与数据标签有关）</w:t>
+      </w:r>
+      <w:r>
+        <w:rPr>
+          <w:rFonts w:hint="eastAsia"/>
+          <w:color w:val="FF0000"/>
+          <w:sz w:val="24"/>
+        </w:rPr>
+        <w:t>，</w:t>
+      </w:r>
+      <w:r>
+        <w:rPr>
+          <w:rFonts w:hint="eastAsia"/>
+          <w:color w:val="FF0000"/>
+          <w:sz w:val="24"/>
+        </w:rPr>
+        <w:t>这两种目的貌似没有必然关系，那么一个操作能同时实现</w:t>
+      </w:r>
+      <w:r>
+        <w:rPr>
+          <w:rFonts w:hint="eastAsia"/>
+          <w:color w:val="FF0000"/>
+          <w:sz w:val="24"/>
+        </w:rPr>
+        <w:t>这</w:t>
+      </w:r>
+      <w:r>
+        <w:rPr>
+          <w:rFonts w:hint="eastAsia"/>
+          <w:color w:val="FF0000"/>
+          <w:sz w:val="24"/>
+        </w:rPr>
+        <w:t>两个目标，这不禁让人心生疑惑。</w:t>
+      </w:r>
+    </w:p>
+    <w:p>
+      <w:pPr>
+        <w:rPr>
+          <w:color w:val="FF0000"/>
+          <w:sz w:val="24"/>
+        </w:rPr>
+      </w:pPr>
+      <w:r>
+        <w:rPr>
+          <w:rFonts w:hint="eastAsia"/>
+          <w:color w:val="FF0000"/>
+          <w:sz w:val="24"/>
+        </w:rPr>
+        <w:t>（</w:t>
+      </w:r>
+      <w:r>
+        <w:rPr>
+          <w:rFonts w:hint="eastAsia"/>
+          <w:color w:val="FF0000"/>
+          <w:sz w:val="24"/>
+        </w:rPr>
+        <w:t>3</w:t>
       </w:r>
       <w:r>
         <w:rPr>
@@ -7499,55 +7731,7 @@
           <w:color w:val="FF0000"/>
           <w:sz w:val="24"/>
         </w:rPr>
-        <w:t>：</w:t>
-      </w:r>
-      <w:r>
-        <w:rPr>
-          <w:rFonts w:hint="eastAsia"/>
-          <w:color w:val="FF0000"/>
-          <w:sz w:val="24"/>
-        </w:rPr>
-        <w:t>我们知道，</w:t>
-      </w:r>
-      <w:r>
-        <w:rPr>
-          <w:rFonts w:hint="eastAsia"/>
-          <w:color w:val="FF0000"/>
-          <w:sz w:val="24"/>
-        </w:rPr>
-        <w:t>SVM</w:t>
-      </w:r>
-      <w:r>
-        <w:rPr>
-          <w:rFonts w:hint="eastAsia"/>
-          <w:color w:val="FF0000"/>
-          <w:sz w:val="24"/>
-        </w:rPr>
-        <w:t>中使用核技巧，其依据是将数据非线性映射到</w:t>
-      </w:r>
-      <w:r>
-        <w:rPr>
-          <w:rFonts w:hint="eastAsia"/>
-          <w:color w:val="FF0000"/>
-          <w:sz w:val="24"/>
-        </w:rPr>
-        <w:t>更</w:t>
-      </w:r>
-      <w:r>
-        <w:rPr>
-          <w:rFonts w:hint="eastAsia"/>
-          <w:color w:val="FF0000"/>
-          <w:sz w:val="24"/>
-        </w:rPr>
-        <w:t>高维空间</w:t>
-      </w:r>
-      <w:r>
-        <w:rPr>
-          <w:rFonts w:hint="eastAsia"/>
-          <w:color w:val="FF0000"/>
-          <w:sz w:val="24"/>
-        </w:rPr>
-        <w:t>中，能使数据再更高维空间中变得更接近线性可分。</w:t>
+        <w:t>：网上介绍</w:t>
       </w:r>
       <w:r>
         <w:rPr>
@@ -7563,168 +7747,39 @@
           <w:color w:val="FF0000"/>
           <w:sz w:val="24"/>
         </w:rPr>
-        <w:t>也是将数据向更高维空间做非线性映射</w:t>
-      </w:r>
-      <w:r>
-        <w:rPr>
-          <w:rFonts w:hint="eastAsia"/>
-          <w:color w:val="FF0000"/>
-          <w:sz w:val="24"/>
-        </w:rPr>
-        <w:t>，但</w:t>
-      </w:r>
-      <w:r>
-        <w:rPr>
-          <w:rFonts w:hint="eastAsia"/>
-          <w:color w:val="FF0000"/>
-          <w:sz w:val="24"/>
-        </w:rPr>
-        <w:t>二者</w:t>
-      </w:r>
-      <w:r>
-        <w:rPr>
-          <w:rFonts w:hint="eastAsia"/>
-          <w:color w:val="FF0000"/>
-          <w:sz w:val="24"/>
-        </w:rPr>
-        <w:t>目的</w:t>
-      </w:r>
-      <w:r>
-        <w:rPr>
-          <w:rFonts w:hint="eastAsia"/>
-          <w:color w:val="FF0000"/>
-          <w:sz w:val="24"/>
-        </w:rPr>
-        <w:t>却</w:t>
-      </w:r>
-      <w:r>
-        <w:rPr>
-          <w:rFonts w:hint="eastAsia"/>
-          <w:color w:val="FF0000"/>
-          <w:sz w:val="24"/>
-        </w:rPr>
-        <w:t>不同：</w:t>
-      </w:r>
-      <w:r>
-        <w:rPr>
-          <w:rFonts w:hint="eastAsia"/>
-          <w:color w:val="FF0000"/>
-          <w:sz w:val="24"/>
-        </w:rPr>
-        <w:t>一个是</w:t>
-      </w:r>
-      <w:r>
-        <w:rPr>
-          <w:rFonts w:hint="eastAsia"/>
-          <w:color w:val="FF0000"/>
-          <w:sz w:val="24"/>
-        </w:rPr>
-        <w:t>变得更接近线性嵌入（</w:t>
-      </w:r>
-      <w:r>
-        <w:rPr>
-          <w:rFonts w:hint="eastAsia"/>
-          <w:color w:val="FF0000"/>
-          <w:sz w:val="24"/>
-        </w:rPr>
-        <w:t>只</w:t>
-      </w:r>
-      <w:r>
-        <w:rPr>
-          <w:rFonts w:hint="eastAsia"/>
-          <w:color w:val="FF0000"/>
-          <w:sz w:val="24"/>
-        </w:rPr>
-        <w:t>与数据本征结构有关</w:t>
-      </w:r>
-      <w:r>
-        <w:rPr>
-          <w:rFonts w:hint="eastAsia"/>
-          <w:color w:val="FF0000"/>
-          <w:sz w:val="24"/>
-        </w:rPr>
-        <w:t>），一个是变得更接近线性可分</w:t>
-      </w:r>
-      <w:r>
-        <w:rPr>
-          <w:rFonts w:hint="eastAsia"/>
-          <w:color w:val="FF0000"/>
-          <w:sz w:val="24"/>
-        </w:rPr>
-        <w:t>（</w:t>
-      </w:r>
-      <w:r>
-        <w:rPr>
-          <w:rFonts w:hint="eastAsia"/>
-          <w:color w:val="FF0000"/>
-          <w:sz w:val="24"/>
-        </w:rPr>
-        <w:t>还</w:t>
-      </w:r>
-      <w:r>
-        <w:rPr>
-          <w:rFonts w:hint="eastAsia"/>
-          <w:color w:val="FF0000"/>
-          <w:sz w:val="24"/>
-        </w:rPr>
-        <w:t>与数据标签有关）</w:t>
-      </w:r>
-      <w:r>
-        <w:rPr>
-          <w:rFonts w:hint="eastAsia"/>
-          <w:color w:val="FF0000"/>
-          <w:sz w:val="24"/>
-        </w:rPr>
-        <w:t>，</w:t>
-      </w:r>
-      <w:r>
-        <w:rPr>
-          <w:rFonts w:hint="eastAsia"/>
-          <w:color w:val="FF0000"/>
-          <w:sz w:val="24"/>
-        </w:rPr>
-        <w:t>这两种目的貌似没有必然关系，那么一个操作能同时实现</w:t>
-      </w:r>
-      <w:r>
-        <w:rPr>
-          <w:rFonts w:hint="eastAsia"/>
-          <w:color w:val="FF0000"/>
-          <w:sz w:val="24"/>
-        </w:rPr>
-        <w:t>这</w:t>
-      </w:r>
-      <w:r>
-        <w:rPr>
-          <w:rFonts w:hint="eastAsia"/>
-          <w:color w:val="FF0000"/>
-          <w:sz w:val="24"/>
-        </w:rPr>
-        <w:t>两个目标，这不禁让人心生疑惑。</w:t>
-      </w:r>
-    </w:p>
-    <w:p>
-      <w:pPr>
-        <w:rPr>
-          <w:rFonts w:hint="eastAsia"/>
-          <w:color w:val="FF0000"/>
-          <w:sz w:val="24"/>
-        </w:rPr>
-      </w:pPr>
-      <w:r>
-        <w:rPr>
-          <w:rFonts w:hint="eastAsia"/>
-          <w:color w:val="FF0000"/>
-          <w:sz w:val="24"/>
-        </w:rPr>
-        <w:t>（</w:t>
-      </w:r>
-      <w:r>
-        <w:rPr>
-          <w:rFonts w:hint="eastAsia"/>
-          <w:color w:val="FF0000"/>
-          <w:sz w:val="24"/>
-        </w:rPr>
-        <w:t>3</w:t>
+        <w:t>的资料中，大多数都说</w:t>
+      </w:r>
+      <w:r>
+        <w:rPr>
+          <w:rFonts w:hint="eastAsia"/>
+          <w:color w:val="FF0000"/>
+          <w:sz w:val="24"/>
+        </w:rPr>
+        <w:t>是为了使数据</w:t>
+      </w:r>
+      <w:r>
+        <w:rPr>
+          <w:rFonts w:hint="eastAsia"/>
+          <w:color w:val="FF0000"/>
+          <w:sz w:val="24"/>
+        </w:rPr>
+        <w:t>变得线性可分（</w:t>
+      </w:r>
+      <w:r>
+        <w:rPr>
+          <w:rFonts w:hint="eastAsia"/>
+          <w:color w:val="FF0000"/>
+          <w:sz w:val="24"/>
+        </w:rPr>
+        <w:t xml:space="preserve">which is </w:t>
+      </w:r>
+      <w:r>
+        <w:rPr>
+          <w:rFonts w:hint="eastAsia"/>
+          <w:color w:val="FF0000"/>
+          <w:sz w:val="24"/>
+        </w:rPr>
+        <w:t>not exact</w:t>
       </w:r>
       <w:r>
         <w:rPr>
@@ -7740,86 +7795,6 @@
           <w:color w:val="FF0000"/>
           <w:sz w:val="24"/>
         </w:rPr>
-        <w:t>关于</w:t>
-      </w:r>
-      <w:r>
-        <w:rPr>
-          <w:rFonts w:hint="eastAsia"/>
-          <w:color w:val="FF0000"/>
-          <w:sz w:val="24"/>
-        </w:rPr>
-        <w:t>KPCA</w:t>
-      </w:r>
-      <w:r>
-        <w:rPr>
-          <w:rFonts w:hint="eastAsia"/>
-          <w:color w:val="FF0000"/>
-          <w:sz w:val="24"/>
-        </w:rPr>
-        <w:t>：网上介绍</w:t>
-      </w:r>
-      <w:r>
-        <w:rPr>
-          <w:rFonts w:hint="eastAsia"/>
-          <w:color w:val="FF0000"/>
-          <w:sz w:val="24"/>
-        </w:rPr>
-        <w:t>KPCA</w:t>
-      </w:r>
-      <w:r>
-        <w:rPr>
-          <w:rFonts w:hint="eastAsia"/>
-          <w:color w:val="FF0000"/>
-          <w:sz w:val="24"/>
-        </w:rPr>
-        <w:t>的资料中，大多数都说</w:t>
-      </w:r>
-      <w:r>
-        <w:rPr>
-          <w:rFonts w:hint="eastAsia"/>
-          <w:color w:val="FF0000"/>
-          <w:sz w:val="24"/>
-        </w:rPr>
-        <w:t>是为了使数据</w:t>
-      </w:r>
-      <w:r>
-        <w:rPr>
-          <w:rFonts w:hint="eastAsia"/>
-          <w:color w:val="FF0000"/>
-          <w:sz w:val="24"/>
-        </w:rPr>
-        <w:t>变得线性可分（</w:t>
-      </w:r>
-      <w:r>
-        <w:rPr>
-          <w:rFonts w:hint="eastAsia"/>
-          <w:color w:val="FF0000"/>
-          <w:sz w:val="24"/>
-        </w:rPr>
-        <w:t xml:space="preserve">which is </w:t>
-      </w:r>
-      <w:r>
-        <w:rPr>
-          <w:rFonts w:hint="eastAsia"/>
-          <w:color w:val="FF0000"/>
-          <w:sz w:val="24"/>
-        </w:rPr>
-        <w:t>not exact</w:t>
-      </w:r>
-      <w:r>
-        <w:rPr>
-          <w:rFonts w:hint="eastAsia"/>
-          <w:color w:val="FF0000"/>
-          <w:sz w:val="24"/>
-        </w:rPr>
-        <w:t>）</w:t>
-      </w:r>
-      <w:r>
-        <w:rPr>
-          <w:rFonts w:hint="eastAsia"/>
-          <w:color w:val="FF0000"/>
-          <w:sz w:val="24"/>
-        </w:rPr>
         <w:t>，并且使用</w:t>
       </w:r>
       <w:r>
@@ -7835,7 +7810,6 @@
       <w:pPr>
         <w:jc w:val="center"/>
         <w:rPr>
-          <w:rFonts w:hint="eastAsia"/>
           <w:color w:val="FF0000"/>
           <w:sz w:val="24"/>
         </w:rPr>
@@ -7865,7 +7839,7 @@
                     </pic:cNvPicPr>
                   </pic:nvPicPr>
                   <pic:blipFill>
-                    <a:blip r:embed="rId101" cstate="print">
+                    <a:blip r:embed="rId100" cstate="print">
                       <a:extLst>
                         <a:ext uri="{28A0092B-C50C-407E-A947-70E740481C1C}">
                           <a14:useLocalDpi xmlns:a14="http://schemas.microsoft.com/office/drawing/2010/main" val="0"/>
@@ -7901,107 +7875,363 @@
       <w:pPr>
         <w:jc w:val="center"/>
         <w:rPr>
+          <w:rFonts w:ascii="微软雅黑" w:eastAsia="微软雅黑" w:hAnsi="微软雅黑"/>
+          <w:color w:val="FF0000"/>
+          <w:szCs w:val="21"/>
+        </w:rPr>
+      </w:pPr>
+      <w:r>
+        <w:rPr>
           <w:rFonts w:ascii="微软雅黑" w:eastAsia="微软雅黑" w:hAnsi="微软雅黑" w:hint="eastAsia"/>
           <w:color w:val="FF0000"/>
           <w:szCs w:val="21"/>
         </w:rPr>
-      </w:pPr>
+        <w:t>图4</w:t>
+      </w:r>
       <w:r>
         <w:rPr>
           <w:rFonts w:ascii="微软雅黑" w:eastAsia="微软雅黑" w:hAnsi="微软雅黑" w:hint="eastAsia"/>
           <w:color w:val="FF0000"/>
           <w:szCs w:val="21"/>
         </w:rPr>
-        <w:t>图4</w:t>
-      </w:r>
-      <w:r>
-        <w:rPr>
-          <w:rFonts w:ascii="微软雅黑" w:eastAsia="微软雅黑" w:hAnsi="微软雅黑" w:hint="eastAsia"/>
+        <w:t xml:space="preserve"> PCA与KPCA效果对比图</w:t>
+      </w:r>
+    </w:p>
+    <w:p>
+      <w:pPr>
+        <w:rPr>
+          <w:color w:val="FF0000"/>
+          <w:sz w:val="24"/>
+        </w:rPr>
+      </w:pPr>
+      <w:r>
+        <w:rPr>
+          <w:rFonts w:hint="eastAsia"/>
+          <w:color w:val="FF0000"/>
+          <w:sz w:val="24"/>
+        </w:rPr>
+        <w:t>图</w:t>
+      </w:r>
+      <w:r>
+        <w:rPr>
+          <w:rFonts w:hint="eastAsia"/>
+          <w:color w:val="FF0000"/>
+          <w:sz w:val="24"/>
+        </w:rPr>
+        <w:t>4</w:t>
+      </w:r>
+      <w:r>
+        <w:rPr>
+          <w:rFonts w:hint="eastAsia"/>
+          <w:color w:val="FF0000"/>
+          <w:sz w:val="24"/>
+        </w:rPr>
+        <w:t>是</w:t>
+      </w:r>
+      <w:r>
+        <w:rPr>
+          <w:rFonts w:hint="eastAsia"/>
+          <w:color w:val="FF0000"/>
+          <w:sz w:val="24"/>
+        </w:rPr>
+        <w:t>sklearn</w:t>
+      </w:r>
+      <w:r>
+        <w:rPr>
+          <w:rFonts w:hint="eastAsia"/>
+          <w:color w:val="FF0000"/>
+          <w:sz w:val="24"/>
+        </w:rPr>
+        <w:t>官</w:t>
+      </w:r>
+      <w:r>
+        <w:rPr>
+          <w:rFonts w:hint="eastAsia"/>
+          <w:color w:val="FF0000"/>
+          <w:sz w:val="24"/>
+        </w:rPr>
+        <w:t>方文档上的图片，它对一个</w:t>
+      </w:r>
+      <w:r>
+        <w:rPr>
+          <w:rFonts w:hint="eastAsia"/>
+          <w:color w:val="FF0000"/>
+          <w:sz w:val="24"/>
+        </w:rPr>
+        <w:t>二维的</w:t>
+      </w:r>
+      <w:r>
+        <w:rPr>
+          <w:rFonts w:hint="eastAsia"/>
+          <w:color w:val="FF0000"/>
+          <w:sz w:val="24"/>
+        </w:rPr>
+        <w:t>线性不可分</w:t>
+      </w:r>
+      <w:r>
+        <w:rPr>
+          <w:rFonts w:hint="eastAsia"/>
+          <w:color w:val="FF0000"/>
+          <w:sz w:val="24"/>
+        </w:rPr>
+        <w:t>数据应用了</w:t>
+      </w:r>
+      <w:r>
+        <w:rPr>
+          <w:rFonts w:hint="eastAsia"/>
+          <w:color w:val="FF0000"/>
+          <w:sz w:val="24"/>
+        </w:rPr>
+        <w:t>KPCA</w:t>
+      </w:r>
+      <w:r>
+        <w:rPr>
+          <w:rFonts w:hint="eastAsia"/>
+          <w:color w:val="FF0000"/>
+          <w:sz w:val="24"/>
+        </w:rPr>
+        <w:t>，</w:t>
+      </w:r>
+      <w:r>
+        <w:rPr>
+          <w:rFonts w:hint="eastAsia"/>
+          <w:color w:val="FF0000"/>
+          <w:sz w:val="24"/>
+        </w:rPr>
+        <w:t>将数据变成了线性可分的（注意它没有</w:t>
+      </w:r>
+      <w:r>
+        <w:rPr>
+          <w:rFonts w:hint="eastAsia"/>
+          <w:color w:val="FF0000"/>
+          <w:sz w:val="24"/>
+        </w:rPr>
+        <w:t>实现</w:t>
+      </w:r>
+      <w:r>
+        <w:rPr>
+          <w:rFonts w:hint="eastAsia"/>
+          <w:color w:val="FF0000"/>
+          <w:sz w:val="24"/>
+        </w:rPr>
+        <w:t>降维，</w:t>
+      </w:r>
+      <w:r>
+        <w:rPr>
+          <w:rFonts w:hint="eastAsia"/>
+          <w:color w:val="FF0000"/>
+          <w:sz w:val="24"/>
+        </w:rPr>
+        <w:t>结果仍是二维</w:t>
+      </w:r>
+      <w:r>
+        <w:rPr>
+          <w:rFonts w:hint="eastAsia"/>
+          <w:color w:val="FF0000"/>
+          <w:sz w:val="24"/>
+        </w:rPr>
+        <w:t>）。</w:t>
+      </w:r>
+    </w:p>
+    <w:p>
+      <w:pPr>
+        <w:rPr>
+          <w:color w:val="FF0000"/>
+          <w:sz w:val="24"/>
+        </w:rPr>
+      </w:pPr>
+      <w:r>
+        <w:rPr>
+          <w:rFonts w:hint="eastAsia"/>
+          <w:color w:val="FF0000"/>
+          <w:sz w:val="24"/>
+        </w:rPr>
+        <w:t>这个例子中，</w:t>
+      </w:r>
+      <w:r>
+        <w:rPr>
+          <w:rFonts w:hint="eastAsia"/>
+          <w:color w:val="FF0000"/>
+          <w:sz w:val="24"/>
+        </w:rPr>
+        <w:t>KPCA</w:t>
+      </w:r>
+      <w:r>
+        <w:rPr>
+          <w:rFonts w:hint="eastAsia"/>
+          <w:color w:val="FF0000"/>
+          <w:sz w:val="24"/>
+        </w:rPr>
+        <w:t>的作用确实是使</w:t>
+      </w:r>
+      <w:r>
+        <w:rPr>
+          <w:rFonts w:hint="eastAsia"/>
+          <w:color w:val="FF0000"/>
+          <w:sz w:val="24"/>
+        </w:rPr>
+        <w:t>数据变得线性可分。</w:t>
+      </w:r>
+      <w:r>
+        <w:rPr>
+          <w:rFonts w:hint="eastAsia"/>
+          <w:color w:val="FF0000"/>
+          <w:sz w:val="24"/>
+        </w:rPr>
+        <w:t>这是否意味着</w:t>
+      </w:r>
+      <w:r>
+        <w:rPr>
+          <w:rFonts w:hint="eastAsia"/>
+          <w:color w:val="FF0000"/>
+          <w:sz w:val="24"/>
+        </w:rPr>
+        <w:t>KPCA</w:t>
+      </w:r>
+      <w:r>
+        <w:rPr>
+          <w:rFonts w:hint="eastAsia"/>
+          <w:color w:val="FF0000"/>
+          <w:sz w:val="24"/>
+        </w:rPr>
+        <w:t>的根本目的并不是</w:t>
+      </w:r>
+      <w:r>
+        <w:rPr>
+          <w:rFonts w:hint="eastAsia"/>
+          <w:color w:val="FF0000"/>
+          <w:sz w:val="24"/>
+        </w:rPr>
+        <w:t>非线性降维</w:t>
+      </w:r>
+      <w:r>
+        <w:rPr>
+          <w:rFonts w:hint="eastAsia"/>
+          <w:color w:val="FF0000"/>
+          <w:sz w:val="24"/>
+        </w:rPr>
+        <w:t>（保持原始数据的本征结构）</w:t>
+      </w:r>
+      <w:r>
+        <w:rPr>
+          <w:rFonts w:hint="eastAsia"/>
+          <w:color w:val="FF0000"/>
+          <w:sz w:val="24"/>
+        </w:rPr>
+        <w:t>，</w:t>
+      </w:r>
+      <w:r>
+        <w:rPr>
+          <w:rFonts w:hint="eastAsia"/>
+          <w:color w:val="FF0000"/>
+          <w:sz w:val="24"/>
+        </w:rPr>
+        <w:t>而是</w:t>
+      </w:r>
+      <w:r>
+        <w:rPr>
+          <w:rFonts w:hint="eastAsia"/>
+          <w:color w:val="FF0000"/>
+          <w:sz w:val="24"/>
+        </w:rPr>
+        <w:t>使数据变得线性可分？这似乎有一定道理，但是别忘了，</w:t>
+      </w:r>
+      <w:r>
+        <w:rPr>
+          <w:rFonts w:hint="eastAsia"/>
+          <w:color w:val="FF0000"/>
+          <w:sz w:val="24"/>
+        </w:rPr>
+        <w:t>核技巧的理论依据：</w:t>
+      </w:r>
+      <w:r>
+        <w:rPr>
+          <w:rFonts w:hint="eastAsia"/>
+          <w:color w:val="FF0000"/>
+          <w:sz w:val="24"/>
+        </w:rPr>
+        <w:t>cover</w:t>
+      </w:r>
+      <w:r>
+        <w:rPr>
+          <w:rFonts w:hint="eastAsia"/>
+          <w:color w:val="FF0000"/>
+          <w:sz w:val="24"/>
+        </w:rPr>
+        <w:t>定理，说的是</w:t>
+      </w:r>
+      <w:r>
+        <w:rPr>
+          <w:rFonts w:hint="eastAsia"/>
+          <w:color w:val="FF0000"/>
+          <w:sz w:val="24"/>
+        </w:rPr>
+        <w:t>数据向更高维空间中非线性映射，使</w:t>
+      </w:r>
+      <w:r>
+        <w:rPr>
+          <w:rFonts w:hint="eastAsia"/>
+          <w:color w:val="FF0000"/>
+          <w:sz w:val="24"/>
+        </w:rPr>
+        <w:t>数据在该更高维空间中变得线性可分，而例子中是数据向更高维空间中非线性映射后，再执行</w:t>
+      </w:r>
+      <w:r>
+        <w:rPr>
+          <w:rFonts w:hint="eastAsia"/>
+          <w:color w:val="FF0000"/>
+          <w:sz w:val="24"/>
+        </w:rPr>
+        <w:t>PCA</w:t>
+      </w:r>
+      <w:r>
+        <w:rPr>
+          <w:rFonts w:hint="eastAsia"/>
+          <w:color w:val="FF0000"/>
+          <w:sz w:val="24"/>
+        </w:rPr>
+        <w:t>进行降维，</w:t>
+      </w:r>
+      <w:r>
+        <w:rPr>
+          <w:rFonts w:hint="eastAsia"/>
+          <w:color w:val="FF0000"/>
+          <w:sz w:val="24"/>
+        </w:rPr>
+        <w:t>那怎么能保证降维后的数据依然是线性可分的呢？</w:t>
+      </w:r>
+    </w:p>
+    <w:p>
+      <w:pPr>
+        <w:rPr>
+          <w:color w:val="FF0000"/>
+          <w:sz w:val="24"/>
+        </w:rPr>
+      </w:pPr>
+    </w:p>
+    <w:p>
+      <w:pPr>
+        <w:rPr>
+          <w:rFonts w:ascii="微软雅黑" w:eastAsia="微软雅黑" w:hAnsi="微软雅黑"/>
           <w:color w:val="FF0000"/>
           <w:szCs w:val="21"/>
         </w:rPr>
-        <w:t xml:space="preserve"> PCA与KPCA效果对比图</w:t>
-      </w:r>
-    </w:p>
-    <w:p>
-      <w:pPr>
-        <w:rPr>
-          <w:rFonts w:hint="eastAsia"/>
-          <w:color w:val="FF0000"/>
-          <w:sz w:val="24"/>
-        </w:rPr>
-      </w:pPr>
-      <w:r>
-        <w:rPr>
-          <w:rFonts w:hint="eastAsia"/>
-          <w:color w:val="FF0000"/>
-          <w:sz w:val="24"/>
-        </w:rPr>
-        <w:t>图</w:t>
-      </w:r>
-      <w:r>
-        <w:rPr>
-          <w:rFonts w:hint="eastAsia"/>
-          <w:color w:val="FF0000"/>
-          <w:sz w:val="24"/>
-        </w:rPr>
-        <w:t>4</w:t>
-      </w:r>
-      <w:r>
-        <w:rPr>
-          <w:rFonts w:hint="eastAsia"/>
-          <w:color w:val="FF0000"/>
-          <w:sz w:val="24"/>
-        </w:rPr>
-        <w:t>是</w:t>
-      </w:r>
-      <w:r>
-        <w:rPr>
-          <w:rFonts w:hint="eastAsia"/>
-          <w:color w:val="FF0000"/>
-          <w:sz w:val="24"/>
-        </w:rPr>
-        <w:t>sklearn</w:t>
-      </w:r>
-      <w:r>
-        <w:rPr>
-          <w:rFonts w:hint="eastAsia"/>
-          <w:color w:val="FF0000"/>
-          <w:sz w:val="24"/>
-        </w:rPr>
-        <w:t>官</w:t>
-      </w:r>
-      <w:r>
-        <w:rPr>
-          <w:rFonts w:hint="eastAsia"/>
-          <w:color w:val="FF0000"/>
-          <w:sz w:val="24"/>
-        </w:rPr>
-        <w:t>方文档上的图片，它对一个</w:t>
-      </w:r>
-      <w:r>
-        <w:rPr>
-          <w:rFonts w:hint="eastAsia"/>
-          <w:color w:val="FF0000"/>
-          <w:sz w:val="24"/>
-        </w:rPr>
-        <w:t>二维的</w:t>
-      </w:r>
-      <w:r>
-        <w:rPr>
-          <w:rFonts w:hint="eastAsia"/>
-          <w:color w:val="FF0000"/>
-          <w:sz w:val="24"/>
-        </w:rPr>
-        <w:t>线性不可分</w:t>
-      </w:r>
-      <w:r>
-        <w:rPr>
-          <w:rFonts w:hint="eastAsia"/>
-          <w:color w:val="FF0000"/>
-          <w:sz w:val="24"/>
-        </w:rPr>
-        <w:t>数据应用了</w:t>
+      </w:pPr>
+      <w:r>
+        <w:rPr>
+          <w:rFonts w:hint="eastAsia"/>
+          <w:color w:val="FF0000"/>
+          <w:sz w:val="24"/>
+        </w:rPr>
+        <w:t>总结上面三点</w:t>
+      </w:r>
+      <w:r>
+        <w:rPr>
+          <w:rFonts w:hint="eastAsia"/>
+          <w:color w:val="FF0000"/>
+          <w:sz w:val="24"/>
+        </w:rPr>
+        <w:t>，问题就在于：</w:t>
       </w:r>
       <w:r>
         <w:rPr>
@@ -8017,265 +8247,6 @@
           <w:color w:val="FF0000"/>
           <w:sz w:val="24"/>
         </w:rPr>
-        <w:t>，</w:t>
-      </w:r>
-      <w:r>
-        <w:rPr>
-          <w:rFonts w:hint="eastAsia"/>
-          <w:color w:val="FF0000"/>
-          <w:sz w:val="24"/>
-        </w:rPr>
-        <w:t>将数据变成了线性可分的（注意它没有</w:t>
-      </w:r>
-      <w:r>
-        <w:rPr>
-          <w:rFonts w:hint="eastAsia"/>
-          <w:color w:val="FF0000"/>
-          <w:sz w:val="24"/>
-        </w:rPr>
-        <w:t>实现</w:t>
-      </w:r>
-      <w:r>
-        <w:rPr>
-          <w:rFonts w:hint="eastAsia"/>
-          <w:color w:val="FF0000"/>
-          <w:sz w:val="24"/>
-        </w:rPr>
-        <w:t>降维，</w:t>
-      </w:r>
-      <w:r>
-        <w:rPr>
-          <w:rFonts w:hint="eastAsia"/>
-          <w:color w:val="FF0000"/>
-          <w:sz w:val="24"/>
-        </w:rPr>
-        <w:t>结果仍是二维</w:t>
-      </w:r>
-      <w:r>
-        <w:rPr>
-          <w:rFonts w:hint="eastAsia"/>
-          <w:color w:val="FF0000"/>
-          <w:sz w:val="24"/>
-        </w:rPr>
-        <w:t>）。</w:t>
-      </w:r>
-    </w:p>
-    <w:p>
-      <w:pPr>
-        <w:rPr>
-          <w:rFonts w:hint="eastAsia"/>
-          <w:color w:val="FF0000"/>
-          <w:sz w:val="24"/>
-        </w:rPr>
-      </w:pPr>
-      <w:r>
-        <w:rPr>
-          <w:rFonts w:hint="eastAsia"/>
-          <w:color w:val="FF0000"/>
-          <w:sz w:val="24"/>
-        </w:rPr>
-        <w:t>这个例子中，</w:t>
-      </w:r>
-      <w:r>
-        <w:rPr>
-          <w:rFonts w:hint="eastAsia"/>
-          <w:color w:val="FF0000"/>
-          <w:sz w:val="24"/>
-        </w:rPr>
-        <w:t>KPCA</w:t>
-      </w:r>
-      <w:r>
-        <w:rPr>
-          <w:rFonts w:hint="eastAsia"/>
-          <w:color w:val="FF0000"/>
-          <w:sz w:val="24"/>
-        </w:rPr>
-        <w:t>的作用确实是使</w:t>
-      </w:r>
-      <w:r>
-        <w:rPr>
-          <w:rFonts w:hint="eastAsia"/>
-          <w:color w:val="FF0000"/>
-          <w:sz w:val="24"/>
-        </w:rPr>
-        <w:t>数据变得线性可分。</w:t>
-      </w:r>
-      <w:r>
-        <w:rPr>
-          <w:rFonts w:hint="eastAsia"/>
-          <w:color w:val="FF0000"/>
-          <w:sz w:val="24"/>
-        </w:rPr>
-        <w:t>这是否意味着</w:t>
-      </w:r>
-      <w:r>
-        <w:rPr>
-          <w:rFonts w:hint="eastAsia"/>
-          <w:color w:val="FF0000"/>
-          <w:sz w:val="24"/>
-        </w:rPr>
-        <w:t>KPCA</w:t>
-      </w:r>
-      <w:r>
-        <w:rPr>
-          <w:rFonts w:hint="eastAsia"/>
-          <w:color w:val="FF0000"/>
-          <w:sz w:val="24"/>
-        </w:rPr>
-        <w:t>的根本目的并不是</w:t>
-      </w:r>
-      <w:r>
-        <w:rPr>
-          <w:rFonts w:hint="eastAsia"/>
-          <w:color w:val="FF0000"/>
-          <w:sz w:val="24"/>
-        </w:rPr>
-        <w:t>非线性降维</w:t>
-      </w:r>
-      <w:r>
-        <w:rPr>
-          <w:rFonts w:hint="eastAsia"/>
-          <w:color w:val="FF0000"/>
-          <w:sz w:val="24"/>
-        </w:rPr>
-        <w:t>（保持原始数据的本征结构）</w:t>
-      </w:r>
-      <w:r>
-        <w:rPr>
-          <w:rFonts w:hint="eastAsia"/>
-          <w:color w:val="FF0000"/>
-          <w:sz w:val="24"/>
-        </w:rPr>
-        <w:t>，</w:t>
-      </w:r>
-      <w:r>
-        <w:rPr>
-          <w:rFonts w:hint="eastAsia"/>
-          <w:color w:val="FF0000"/>
-          <w:sz w:val="24"/>
-        </w:rPr>
-        <w:t>而是</w:t>
-      </w:r>
-      <w:r>
-        <w:rPr>
-          <w:rFonts w:hint="eastAsia"/>
-          <w:color w:val="FF0000"/>
-          <w:sz w:val="24"/>
-        </w:rPr>
-        <w:t>使数据变得线性可分？这似乎有一定道理，但是别忘了，</w:t>
-      </w:r>
-      <w:r>
-        <w:rPr>
-          <w:rFonts w:hint="eastAsia"/>
-          <w:color w:val="FF0000"/>
-          <w:sz w:val="24"/>
-        </w:rPr>
-        <w:t>核技巧的理论依据：</w:t>
-      </w:r>
-      <w:r>
-        <w:rPr>
-          <w:rFonts w:hint="eastAsia"/>
-          <w:color w:val="FF0000"/>
-          <w:sz w:val="24"/>
-        </w:rPr>
-        <w:t>cover</w:t>
-      </w:r>
-      <w:r>
-        <w:rPr>
-          <w:rFonts w:hint="eastAsia"/>
-          <w:color w:val="FF0000"/>
-          <w:sz w:val="24"/>
-        </w:rPr>
-        <w:t>定理，说的是</w:t>
-      </w:r>
-      <w:r>
-        <w:rPr>
-          <w:rFonts w:hint="eastAsia"/>
-          <w:color w:val="FF0000"/>
-          <w:sz w:val="24"/>
-        </w:rPr>
-        <w:t>数据向更高维空间中非线性映射，使</w:t>
-      </w:r>
-      <w:r>
-        <w:rPr>
-          <w:rFonts w:hint="eastAsia"/>
-          <w:color w:val="FF0000"/>
-          <w:sz w:val="24"/>
-        </w:rPr>
-        <w:t>数据在该更高维空间中变得线性可分，而例子中是数据向更高维空间中非线性映射后，再执行</w:t>
-      </w:r>
-      <w:r>
-        <w:rPr>
-          <w:rFonts w:hint="eastAsia"/>
-          <w:color w:val="FF0000"/>
-          <w:sz w:val="24"/>
-        </w:rPr>
-        <w:t>PCA</w:t>
-      </w:r>
-      <w:r>
-        <w:rPr>
-          <w:rFonts w:hint="eastAsia"/>
-          <w:color w:val="FF0000"/>
-          <w:sz w:val="24"/>
-        </w:rPr>
-        <w:t>进行降维，</w:t>
-      </w:r>
-      <w:r>
-        <w:rPr>
-          <w:rFonts w:hint="eastAsia"/>
-          <w:color w:val="FF0000"/>
-          <w:sz w:val="24"/>
-        </w:rPr>
-        <w:t>那怎么能保证降维后的数据依然是线性可分的呢？</w:t>
-      </w:r>
-    </w:p>
-    <w:p>
-      <w:pPr>
-        <w:rPr>
-          <w:rFonts w:hint="eastAsia"/>
-          <w:color w:val="FF0000"/>
-          <w:sz w:val="24"/>
-        </w:rPr>
-      </w:pPr>
-    </w:p>
-    <w:p>
-      <w:pPr>
-        <w:rPr>
-          <w:rFonts w:ascii="微软雅黑" w:eastAsia="微软雅黑" w:hAnsi="微软雅黑"/>
-          <w:color w:val="FF0000"/>
-          <w:szCs w:val="21"/>
-        </w:rPr>
-      </w:pPr>
-      <w:r>
-        <w:rPr>
-          <w:rFonts w:hint="eastAsia"/>
-          <w:color w:val="FF0000"/>
-          <w:sz w:val="24"/>
-        </w:rPr>
-        <w:t>总结上面三点</w:t>
-      </w:r>
-      <w:r>
-        <w:rPr>
-          <w:rFonts w:hint="eastAsia"/>
-          <w:color w:val="FF0000"/>
-          <w:sz w:val="24"/>
-        </w:rPr>
-        <w:t>，问题就在于：</w:t>
-      </w:r>
-      <w:r>
-        <w:rPr>
-          <w:rFonts w:hint="eastAsia"/>
-          <w:color w:val="FF0000"/>
-          <w:sz w:val="24"/>
-        </w:rPr>
-        <w:t>KPCA</w:t>
-      </w:r>
-      <w:r>
-        <w:rPr>
-          <w:rFonts w:hint="eastAsia"/>
-          <w:color w:val="FF0000"/>
-          <w:sz w:val="24"/>
-        </w:rPr>
         <w:t>的目的到底是什么？</w:t>
       </w:r>
       <w:r>
@@ -8294,8 +8265,6 @@
         </w:rPr>
         <w:t>之所以能实现该目的，</w:t>
       </w:r>
-      <w:bookmarkStart w:id="0" w:name="_GoBack"/>
-      <w:bookmarkEnd w:id="0"/>
       <w:r>
         <w:rPr>
           <w:rFonts w:hint="eastAsia"/>
@@ -8316,7 +8285,7 @@
 </file>
 
 <file path=word/endnotes.xml><?xml version="1.0" encoding="utf-8"?>
-<w:endnotes xmlns:wpc="http://schemas.microsoft.com/office/word/2010/wordprocessingCanvas" xmlns:mc="http://schemas.openxmlformats.org/markup-compatibility/2006" xmlns:o="urn:schemas-microsoft-com:office:office" xmlns:r="http://schemas.openxmlformats.org/officeDocument/2006/relationships" xmlns:m="http://schemas.openxmlformats.org/officeDocument/2006/math" xmlns:v="urn:schemas-microsoft-com:vml" xmlns:wp14="http://schemas.microsoft.com/office/word/2010/wordprocessingDrawing" xmlns:wp="http://schemas.openxmlformats.org/drawingml/2006/wordprocessingDrawing" xmlns:w10="urn:schemas-microsoft-com:office:word" xmlns:w="http://schemas.openxmlformats.org/wordprocessingml/2006/main" xmlns:w14="http://schemas.microsoft.com/office/word/2010/wordml" xmlns:wpg="http://schemas.microsoft.com/office/word/2010/wordprocessingGroup" xmlns:wpi="http://schemas.microsoft.com/office/word/2010/wordprocessingInk" xmlns:wne="http://schemas.microsoft.com/office/word/2006/wordml" xmlns:wps="http://schemas.microsoft.com/office/word/2010/wordprocessingShape" mc:Ignorable="w14 wp14">
+<w:endnotes xmlns:wpc="http://schemas.microsoft.com/office/word/2010/wordprocessingCanvas" xmlns:cx="http://schemas.microsoft.com/office/drawing/2014/chartex" xmlns:mc="http://schemas.openxmlformats.org/markup-compatibility/2006" xmlns:o="urn:schemas-microsoft-com:office:office" xmlns:r="http://schemas.openxmlformats.org/officeDocument/2006/relationships" xmlns:m="http://schemas.openxmlformats.org/officeDocument/2006/math" xmlns:v="urn:schemas-microsoft-com:vml" xmlns:wp14="http://schemas.microsoft.com/office/word/2010/wordprocessingDrawing" xmlns:wp="http://schemas.openxmlformats.org/drawingml/2006/wordprocessingDrawing" xmlns:w10="urn:schemas-microsoft-com:office:word" xmlns:w="http://schemas.openxmlformats.org/wordprocessingml/2006/main" xmlns:w14="http://schemas.microsoft.com/office/word/2010/wordml" xmlns:w15="http://schemas.microsoft.com/office/word/2012/wordml" xmlns:w16se="http://schemas.microsoft.com/office/word/2015/wordml/symex" xmlns:wpg="http://schemas.microsoft.com/office/word/2010/wordprocessingGroup" xmlns:wpi="http://schemas.microsoft.com/office/word/2010/wordprocessingInk" xmlns:wne="http://schemas.microsoft.com/office/word/2006/wordml" xmlns:wps="http://schemas.microsoft.com/office/word/2010/wordprocessingShape" mc:Ignorable="w14 w15 w16se wp14">
   <w:endnote w:type="separator" w:id="-1">
     <w:p>
       <w:r>
@@ -8335,7 +8304,7 @@
 </file>
 
 <file path=word/footnotes.xml><?xml version="1.0" encoding="utf-8"?>
-<w:footnotes xmlns:wpc="http://schemas.microsoft.com/office/word/2010/wordprocessingCanvas" xmlns:mc="http://schemas.openxmlformats.org/markup-compatibility/2006" xmlns:o="urn:schemas-microsoft-com:office:office" xmlns:r="http://schemas.openxmlformats.org/officeDocument/2006/relationships" xmlns:m="http://schemas.openxmlformats.org/officeDocument/2006/math" xmlns:v="urn:schemas-microsoft-com:vml" xmlns:wp14="http://schemas.microsoft.com/office/word/2010/wordprocessingDrawing" xmlns:wp="http://schemas.openxmlformats.org/drawingml/2006/wordprocessingDrawing" xmlns:w10="urn:schemas-microsoft-com:office:word" xmlns:w="http://schemas.openxmlformats.org/wordprocessingml/2006/main" xmlns:w14="http://schemas.microsoft.com/office/word/2010/wordml" xmlns:wpg="http://schemas.microsoft.com/office/word/2010/wordprocessingGroup" xmlns:wpi="http://schemas.microsoft.com/office/word/2010/wordprocessingInk" xmlns:wne="http://schemas.microsoft.com/office/word/2006/wordml" xmlns:wps="http://schemas.microsoft.com/office/word/2010/wordprocessingShape" mc:Ignorable="w14 wp14">
+<w:footnotes xmlns:wpc="http://schemas.microsoft.com/office/word/2010/wordprocessingCanvas" xmlns:cx="http://schemas.microsoft.com/office/drawing/2014/chartex" xmlns:mc="http://schemas.openxmlformats.org/markup-compatibility/2006" xmlns:o="urn:schemas-microsoft-com:office:office" xmlns:r="http://schemas.openxmlformats.org/officeDocument/2006/relationships" xmlns:m="http://schemas.openxmlformats.org/officeDocument/2006/math" xmlns:v="urn:schemas-microsoft-com:vml" xmlns:wp14="http://schemas.microsoft.com/office/word/2010/wordprocessingDrawing" xmlns:wp="http://schemas.openxmlformats.org/drawingml/2006/wordprocessingDrawing" xmlns:w10="urn:schemas-microsoft-com:office:word" xmlns:w="http://schemas.openxmlformats.org/wordprocessingml/2006/main" xmlns:w14="http://schemas.microsoft.com/office/word/2010/wordml" xmlns:w15="http://schemas.microsoft.com/office/word/2012/wordml" xmlns:w16se="http://schemas.microsoft.com/office/word/2015/wordml/symex" xmlns:wpg="http://schemas.microsoft.com/office/word/2010/wordprocessingGroup" xmlns:wpi="http://schemas.microsoft.com/office/word/2010/wordprocessingInk" xmlns:wne="http://schemas.microsoft.com/office/word/2006/wordml" xmlns:wps="http://schemas.microsoft.com/office/word/2010/wordprocessingShape" mc:Ignorable="w14 w15 w16se wp14">
   <w:footnote w:type="separator" w:id="-1">
     <w:p>
       <w:r>
@@ -8354,7 +8323,7 @@
 </file>
 
 <file path=word/styles.xml><?xml version="1.0" encoding="utf-8"?>
-<w:styles xmlns:mc="http://schemas.openxmlformats.org/markup-compatibility/2006" xmlns:r="http://schemas.openxmlformats.org/officeDocument/2006/relationships" xmlns:w="http://schemas.openxmlformats.org/wordprocessingml/2006/main" xmlns:w14="http://schemas.microsoft.com/office/word/2010/wordml" mc:Ignorable="w14">
+<w:styles xmlns:mc="http://schemas.openxmlformats.org/markup-compatibility/2006" xmlns:r="http://schemas.openxmlformats.org/officeDocument/2006/relationships" xmlns:w="http://schemas.openxmlformats.org/wordprocessingml/2006/main" xmlns:w14="http://schemas.microsoft.com/office/word/2010/wordml" xmlns:w15="http://schemas.microsoft.com/office/word/2012/wordml" xmlns:w16se="http://schemas.microsoft.com/office/word/2015/wordml/symex" mc:Ignorable="w14 w15 w16se">
   <w:docDefaults>
     <w:rPrDefault>
       <w:rPr>
@@ -8364,7 +8333,7 @@
     </w:rPrDefault>
     <w:pPrDefault/>
   </w:docDefaults>
-  <w:latentStyles w:defLockedState="0" w:defUIPriority="0" w:defSemiHidden="0" w:defUnhideWhenUsed="0" w:defQFormat="0" w:count="267">
+  <w:latentStyles w:defLockedState="0" w:defUIPriority="0" w:defSemiHidden="0" w:defUnhideWhenUsed="0" w:defQFormat="0" w:count="371">
     <w:lsdException w:name="Normal" w:qFormat="1"/>
     <w:lsdException w:name="heading 1" w:qFormat="1"/>
     <w:lsdException w:name="heading 2" w:semiHidden="1" w:unhideWhenUsed="1" w:qFormat="1"/>
@@ -8375,11 +8344,145 @@
     <w:lsdException w:name="heading 7" w:semiHidden="1" w:unhideWhenUsed="1" w:qFormat="1"/>
     <w:lsdException w:name="heading 8" w:semiHidden="1" w:unhideWhenUsed="1" w:qFormat="1"/>
     <w:lsdException w:name="heading 9" w:semiHidden="1" w:unhideWhenUsed="1" w:qFormat="1"/>
+    <w:lsdException w:name="index 1" w:semiHidden="1" w:unhideWhenUsed="1"/>
+    <w:lsdException w:name="index 2" w:semiHidden="1" w:unhideWhenUsed="1"/>
+    <w:lsdException w:name="index 3" w:semiHidden="1" w:unhideWhenUsed="1"/>
+    <w:lsdException w:name="index 4" w:semiHidden="1" w:unhideWhenUsed="1"/>
+    <w:lsdException w:name="index 5" w:semiHidden="1" w:unhideWhenUsed="1"/>
+    <w:lsdException w:name="index 6" w:semiHidden="1" w:unhideWhenUsed="1"/>
+    <w:lsdException w:name="index 7" w:semiHidden="1" w:unhideWhenUsed="1"/>
+    <w:lsdException w:name="index 8" w:semiHidden="1" w:unhideWhenUsed="1"/>
+    <w:lsdException w:name="index 9" w:semiHidden="1" w:unhideWhenUsed="1"/>
+    <w:lsdException w:name="toc 1" w:semiHidden="1" w:unhideWhenUsed="1"/>
+    <w:lsdException w:name="toc 2" w:semiHidden="1" w:unhideWhenUsed="1"/>
+    <w:lsdException w:name="toc 3" w:semiHidden="1" w:unhideWhenUsed="1"/>
+    <w:lsdException w:name="toc 4" w:semiHidden="1" w:unhideWhenUsed="1"/>
+    <w:lsdException w:name="toc 5" w:semiHidden="1" w:unhideWhenUsed="1"/>
+    <w:lsdException w:name="toc 6" w:semiHidden="1" w:unhideWhenUsed="1"/>
+    <w:lsdException w:name="toc 7" w:semiHidden="1" w:unhideWhenUsed="1"/>
+    <w:lsdException w:name="toc 8" w:semiHidden="1" w:unhideWhenUsed="1"/>
+    <w:lsdException w:name="toc 9" w:semiHidden="1" w:unhideWhenUsed="1"/>
+    <w:lsdException w:name="Normal Indent" w:semiHidden="1" w:unhideWhenUsed="1"/>
+    <w:lsdException w:name="footnote text" w:semiHidden="1" w:unhideWhenUsed="1"/>
+    <w:lsdException w:name="annotation text" w:semiHidden="1" w:unhideWhenUsed="1"/>
+    <w:lsdException w:name="header" w:semiHidden="1" w:unhideWhenUsed="1"/>
+    <w:lsdException w:name="footer" w:semiHidden="1" w:unhideWhenUsed="1"/>
+    <w:lsdException w:name="index heading" w:semiHidden="1" w:unhideWhenUsed="1"/>
     <w:lsdException w:name="caption" w:semiHidden="1" w:unhideWhenUsed="1" w:qFormat="1"/>
+    <w:lsdException w:name="table of figures" w:semiHidden="1" w:unhideWhenUsed="1"/>
+    <w:lsdException w:name="envelope address" w:semiHidden="1" w:unhideWhenUsed="1"/>
+    <w:lsdException w:name="envelope return" w:semiHidden="1" w:unhideWhenUsed="1"/>
+    <w:lsdException w:name="footnote reference" w:semiHidden="1" w:unhideWhenUsed="1"/>
+    <w:lsdException w:name="annotation reference" w:semiHidden="1" w:unhideWhenUsed="1"/>
+    <w:lsdException w:name="line number" w:semiHidden="1" w:unhideWhenUsed="1"/>
+    <w:lsdException w:name="page number" w:semiHidden="1" w:unhideWhenUsed="1"/>
+    <w:lsdException w:name="endnote reference" w:semiHidden="1" w:unhideWhenUsed="1"/>
+    <w:lsdException w:name="endnote text" w:semiHidden="1" w:unhideWhenUsed="1"/>
+    <w:lsdException w:name="table of authorities" w:semiHidden="1" w:unhideWhenUsed="1"/>
+    <w:lsdException w:name="macro" w:semiHidden="1" w:unhideWhenUsed="1"/>
+    <w:lsdException w:name="toa heading" w:semiHidden="1" w:unhideWhenUsed="1"/>
+    <w:lsdException w:name="List" w:semiHidden="1" w:unhideWhenUsed="1"/>
+    <w:lsdException w:name="List Bullet" w:semiHidden="1" w:unhideWhenUsed="1"/>
+    <w:lsdException w:name="List 2" w:semiHidden="1" w:unhideWhenUsed="1"/>
+    <w:lsdException w:name="List 3" w:semiHidden="1" w:unhideWhenUsed="1"/>
+    <w:lsdException w:name="List Bullet 2" w:semiHidden="1" w:unhideWhenUsed="1"/>
+    <w:lsdException w:name="List Bullet 3" w:semiHidden="1" w:unhideWhenUsed="1"/>
+    <w:lsdException w:name="List Bullet 4" w:semiHidden="1" w:unhideWhenUsed="1"/>
+    <w:lsdException w:name="List Bullet 5" w:semiHidden="1" w:unhideWhenUsed="1"/>
+    <w:lsdException w:name="List Number 2" w:semiHidden="1" w:unhideWhenUsed="1"/>
+    <w:lsdException w:name="List Number 3" w:semiHidden="1" w:unhideWhenUsed="1"/>
+    <w:lsdException w:name="List Number 4" w:semiHidden="1" w:unhideWhenUsed="1"/>
+    <w:lsdException w:name="List Number 5" w:semiHidden="1" w:unhideWhenUsed="1"/>
     <w:lsdException w:name="Title" w:qFormat="1"/>
+    <w:lsdException w:name="Closing" w:semiHidden="1" w:unhideWhenUsed="1"/>
+    <w:lsdException w:name="Signature" w:semiHidden="1" w:unhideWhenUsed="1"/>
+    <w:lsdException w:name="Default Paragraph Font" w:semiHidden="1" w:unhideWhenUsed="1"/>
+    <w:lsdException w:name="Body Text" w:semiHidden="1" w:unhideWhenUsed="1"/>
+    <w:lsdException w:name="Body Text Indent" w:semiHidden="1" w:unhideWhenUsed="1"/>
+    <w:lsdException w:name="List Continue" w:semiHidden="1" w:unhideWhenUsed="1"/>
+    <w:lsdException w:name="List Continue 2" w:semiHidden="1" w:unhideWhenUsed="1"/>
+    <w:lsdException w:name="List Continue 3" w:semiHidden="1" w:unhideWhenUsed="1"/>
+    <w:lsdException w:name="List Continue 4" w:semiHidden="1" w:unhideWhenUsed="1"/>
+    <w:lsdException w:name="List Continue 5" w:semiHidden="1" w:unhideWhenUsed="1"/>
+    <w:lsdException w:name="Message Header" w:semiHidden="1" w:unhideWhenUsed="1"/>
     <w:lsdException w:name="Subtitle" w:qFormat="1"/>
+    <w:lsdException w:name="Body Text First Indent 2" w:semiHidden="1" w:unhideWhenUsed="1"/>
+    <w:lsdException w:name="Note Heading" w:semiHidden="1" w:unhideWhenUsed="1"/>
+    <w:lsdException w:name="Body Text 2" w:semiHidden="1" w:unhideWhenUsed="1"/>
+    <w:lsdException w:name="Body Text 3" w:semiHidden="1" w:unhideWhenUsed="1"/>
+    <w:lsdException w:name="Body Text Indent 2" w:semiHidden="1" w:unhideWhenUsed="1"/>
+    <w:lsdException w:name="Body Text Indent 3" w:semiHidden="1" w:unhideWhenUsed="1"/>
+    <w:lsdException w:name="Block Text" w:semiHidden="1" w:unhideWhenUsed="1"/>
+    <w:lsdException w:name="Hyperlink" w:semiHidden="1" w:unhideWhenUsed="1"/>
+    <w:lsdException w:name="FollowedHyperlink" w:semiHidden="1" w:unhideWhenUsed="1"/>
     <w:lsdException w:name="Strong" w:qFormat="1"/>
     <w:lsdException w:name="Emphasis" w:qFormat="1"/>
+    <w:lsdException w:name="Document Map" w:semiHidden="1" w:unhideWhenUsed="1"/>
+    <w:lsdException w:name="Plain Text" w:semiHidden="1" w:unhideWhenUsed="1"/>
+    <w:lsdException w:name="E-mail Signature" w:semiHidden="1" w:unhideWhenUsed="1"/>
+    <w:lsdException w:name="HTML Top of Form" w:semiHidden="1" w:unhideWhenUsed="1"/>
+    <w:lsdException w:name="HTML Bottom of Form" w:semiHidden="1" w:unhideWhenUsed="1"/>
+    <w:lsdException w:name="Normal (Web)" w:semiHidden="1" w:unhideWhenUsed="1"/>
+    <w:lsdException w:name="HTML Acronym" w:semiHidden="1" w:unhideWhenUsed="1"/>
+    <w:lsdException w:name="HTML Address" w:semiHidden="1" w:unhideWhenUsed="1"/>
+    <w:lsdException w:name="HTML Cite" w:semiHidden="1" w:unhideWhenUsed="1"/>
+    <w:lsdException w:name="HTML Code" w:semiHidden="1" w:unhideWhenUsed="1"/>
+    <w:lsdException w:name="HTML Definition" w:semiHidden="1" w:unhideWhenUsed="1"/>
+    <w:lsdException w:name="HTML Keyboard" w:semiHidden="1" w:unhideWhenUsed="1"/>
+    <w:lsdException w:name="HTML Preformatted" w:semiHidden="1" w:unhideWhenUsed="1"/>
+    <w:lsdException w:name="HTML Sample" w:semiHidden="1" w:unhideWhenUsed="1"/>
+    <w:lsdException w:name="HTML Typewriter" w:semiHidden="1" w:unhideWhenUsed="1"/>
+    <w:lsdException w:name="HTML Variable" w:semiHidden="1" w:unhideWhenUsed="1"/>
+    <w:lsdException w:name="Normal Table" w:semiHidden="1" w:unhideWhenUsed="1"/>
+    <w:lsdException w:name="annotation subject" w:semiHidden="1" w:unhideWhenUsed="1"/>
+    <w:lsdException w:name="No List" w:semiHidden="1" w:unhideWhenUsed="1"/>
+    <w:lsdException w:name="Outline List 1" w:semiHidden="1" w:unhideWhenUsed="1"/>
+    <w:lsdException w:name="Outline List 2" w:semiHidden="1" w:unhideWhenUsed="1"/>
+    <w:lsdException w:name="Outline List 3" w:semiHidden="1" w:unhideWhenUsed="1"/>
+    <w:lsdException w:name="Table Simple 1" w:semiHidden="1" w:unhideWhenUsed="1"/>
+    <w:lsdException w:name="Table Simple 2" w:semiHidden="1" w:unhideWhenUsed="1"/>
+    <w:lsdException w:name="Table Simple 3" w:semiHidden="1" w:unhideWhenUsed="1"/>
+    <w:lsdException w:name="Table Classic 1" w:semiHidden="1" w:unhideWhenUsed="1"/>
+    <w:lsdException w:name="Table Classic 2" w:semiHidden="1" w:unhideWhenUsed="1"/>
+    <w:lsdException w:name="Table Classic 3" w:semiHidden="1" w:unhideWhenUsed="1"/>
+    <w:lsdException w:name="Table Classic 4" w:semiHidden="1" w:unhideWhenUsed="1"/>
+    <w:lsdException w:name="Table Colorful 1" w:semiHidden="1" w:unhideWhenUsed="1"/>
+    <w:lsdException w:name="Table Colorful 2" w:semiHidden="1" w:unhideWhenUsed="1"/>
+    <w:lsdException w:name="Table Colorful 3" w:semiHidden="1" w:unhideWhenUsed="1"/>
+    <w:lsdException w:name="Table Columns 1" w:semiHidden="1" w:unhideWhenUsed="1"/>
+    <w:lsdException w:name="Table Columns 2" w:semiHidden="1" w:unhideWhenUsed="1"/>
+    <w:lsdException w:name="Table Columns 3" w:semiHidden="1" w:unhideWhenUsed="1"/>
+    <w:lsdException w:name="Table Columns 4" w:semiHidden="1" w:unhideWhenUsed="1"/>
+    <w:lsdException w:name="Table Columns 5" w:semiHidden="1" w:unhideWhenUsed="1"/>
+    <w:lsdException w:name="Table Grid 1" w:semiHidden="1" w:unhideWhenUsed="1"/>
+    <w:lsdException w:name="Table Grid 2" w:semiHidden="1" w:unhideWhenUsed="1"/>
+    <w:lsdException w:name="Table Grid 3" w:semiHidden="1" w:unhideWhenUsed="1"/>
+    <w:lsdException w:name="Table Grid 4" w:semiHidden="1" w:unhideWhenUsed="1"/>
+    <w:lsdException w:name="Table Grid 5" w:semiHidden="1" w:unhideWhenUsed="1"/>
+    <w:lsdException w:name="Table Grid 6" w:semiHidden="1" w:unhideWhenUsed="1"/>
+    <w:lsdException w:name="Table Grid 7" w:semiHidden="1" w:unhideWhenUsed="1"/>
+    <w:lsdException w:name="Table Grid 8" w:semiHidden="1" w:unhideWhenUsed="1"/>
+    <w:lsdException w:name="Table List 1" w:semiHidden="1" w:unhideWhenUsed="1"/>
+    <w:lsdException w:name="Table List 2" w:semiHidden="1" w:unhideWhenUsed="1"/>
+    <w:lsdException w:name="Table List 3" w:semiHidden="1" w:unhideWhenUsed="1"/>
+    <w:lsdException w:name="Table List 4" w:semiHidden="1" w:unhideWhenUsed="1"/>
+    <w:lsdException w:name="Table List 5" w:semiHidden="1" w:unhideWhenUsed="1"/>
+    <w:lsdException w:name="Table List 6" w:semiHidden="1" w:unhideWhenUsed="1"/>
+    <w:lsdException w:name="Table List 7" w:semiHidden="1" w:unhideWhenUsed="1"/>
+    <w:lsdException w:name="Table List 8" w:semiHidden="1" w:unhideWhenUsed="1"/>
+    <w:lsdException w:name="Table 3D effects 1" w:semiHidden="1" w:unhideWhenUsed="1"/>
+    <w:lsdException w:name="Table 3D effects 2" w:semiHidden="1" w:unhideWhenUsed="1"/>
+    <w:lsdException w:name="Table 3D effects 3" w:semiHidden="1" w:unhideWhenUsed="1"/>
+    <w:lsdException w:name="Table Contemporary" w:semiHidden="1" w:unhideWhenUsed="1"/>
+    <w:lsdException w:name="Table Elegant" w:semiHidden="1" w:unhideWhenUsed="1"/>
+    <w:lsdException w:name="Table Professional" w:semiHidden="1" w:unhideWhenUsed="1"/>
+    <w:lsdException w:name="Table Subtle 1" w:semiHidden="1" w:unhideWhenUsed="1"/>
+    <w:lsdException w:name="Table Subtle 2" w:semiHidden="1" w:unhideWhenUsed="1"/>
+    <w:lsdException w:name="Table Web 1" w:semiHidden="1" w:unhideWhenUsed="1"/>
+    <w:lsdException w:name="Table Web 2" w:semiHidden="1" w:unhideWhenUsed="1"/>
+    <w:lsdException w:name="Table Web 3" w:semiHidden="1" w:unhideWhenUsed="1"/>
+    <w:lsdException w:name="Balloon Text" w:semiHidden="1" w:unhideWhenUsed="1"/>
+    <w:lsdException w:name="Table Theme" w:semiHidden="1" w:unhideWhenUsed="1"/>
     <w:lsdException w:name="Placeholder Text" w:semiHidden="1" w:uiPriority="99"/>
     <w:lsdException w:name="No Spacing" w:uiPriority="1" w:qFormat="1"/>
     <w:lsdException w:name="Light Shading" w:uiPriority="60"/>
@@ -8491,6 +8594,110 @@
     <w:lsdException w:name="Book Title" w:uiPriority="33" w:qFormat="1"/>
     <w:lsdException w:name="Bibliography" w:semiHidden="1" w:uiPriority="37" w:unhideWhenUsed="1"/>
     <w:lsdException w:name="TOC Heading" w:semiHidden="1" w:uiPriority="39" w:unhideWhenUsed="1" w:qFormat="1"/>
+    <w:lsdException w:name="Plain Table 1" w:uiPriority="41"/>
+    <w:lsdException w:name="Plain Table 2" w:uiPriority="42"/>
+    <w:lsdException w:name="Plain Table 3" w:uiPriority="43"/>
+    <w:lsdException w:name="Plain Table 4" w:uiPriority="44"/>
+    <w:lsdException w:name="Plain Table 5" w:uiPriority="45"/>
+    <w:lsdException w:name="Grid Table Light" w:uiPriority="40"/>
+    <w:lsdException w:name="Grid Table 1 Light" w:uiPriority="46"/>
+    <w:lsdException w:name="Grid Table 2" w:uiPriority="47"/>
+    <w:lsdException w:name="Grid Table 3" w:uiPriority="48"/>
+    <w:lsdException w:name="Grid Table 4" w:uiPriority="49"/>
+    <w:lsdException w:name="Grid Table 5 Dark" w:uiPriority="50"/>
+    <w:lsdException w:name="Grid Table 6 Colorful" w:uiPriority="51"/>
+    <w:lsdException w:name="Grid Table 7 Colorful" w:uiPriority="52"/>
+    <w:lsdException w:name="Grid Table 1 Light Accent 1" w:uiPriority="46"/>
+    <w:lsdException w:name="Grid Table 2 Accent 1" w:uiPriority="47"/>
+    <w:lsdException w:name="Grid Table 3 Accent 1" w:uiPriority="48"/>
+    <w:lsdException w:name="Grid Table 4 Accent 1" w:uiPriority="49"/>
+    <w:lsdException w:name="Grid Table 5 Dark Accent 1" w:uiPriority="50"/>
+    <w:lsdException w:name="Grid Table 6 Colorful Accent 1" w:uiPriority="51"/>
+    <w:lsdException w:name="Grid Table 7 Colorful Accent 1" w:uiPriority="52"/>
+    <w:lsdException w:name="Grid Table 1 Light Accent 2" w:uiPriority="46"/>
+    <w:lsdException w:name="Grid Table 2 Accent 2" w:uiPriority="47"/>
+    <w:lsdException w:name="Grid Table 3 Accent 2" w:uiPriority="48"/>
+    <w:lsdException w:name="Grid Table 4 Accent 2" w:uiPriority="49"/>
+    <w:lsdException w:name="Grid Table 5 Dark Accent 2" w:uiPriority="50"/>
+    <w:lsdException w:name="Grid Table 6 Colorful Accent 2" w:uiPriority="51"/>
+    <w:lsdException w:name="Grid Table 7 Colorful Accent 2" w:uiPriority="52"/>
+    <w:lsdException w:name="Grid Table 1 Light Accent 3" w:uiPriority="46"/>
+    <w:lsdException w:name="Grid Table 2 Accent 3" w:uiPriority="47"/>
+    <w:lsdException w:name="Grid Table 3 Accent 3" w:uiPriority="48"/>
+    <w:lsdException w:name="Grid Table 4 Accent 3" w:uiPriority="49"/>
+    <w:lsdException w:name="Grid Table 5 Dark Accent 3" w:uiPriority="50"/>
+    <w:lsdException w:name="Grid Table 6 Colorful Accent 3" w:uiPriority="51"/>
+    <w:lsdException w:name="Grid Table 7 Colorful Accent 3" w:uiPriority="52"/>
+    <w:lsdException w:name="Grid Table 1 Light Accent 4" w:uiPriority="46"/>
+    <w:lsdException w:name="Grid Table 2 Accent 4" w:uiPriority="47"/>
+    <w:lsdException w:name="Grid Table 3 Accent 4" w:uiPriority="48"/>
+    <w:lsdException w:name="Grid Table 4 Accent 4" w:uiPriority="49"/>
+    <w:lsdException w:name="Grid Table 5 Dark Accent 4" w:uiPriority="50"/>
+    <w:lsdException w:name="Grid Table 6 Colorful Accent 4" w:uiPriority="51"/>
+    <w:lsdException w:name="Grid Table 7 Colorful Accent 4" w:uiPriority="52"/>
+    <w:lsdException w:name="Grid Table 1 Light Accent 5" w:uiPriority="46"/>
+    <w:lsdException w:name="Grid Table 2 Accent 5" w:uiPriority="47"/>
+    <w:lsdException w:name="Grid Table 3 Accent 5" w:uiPriority="48"/>
+    <w:lsdException w:name="Grid Table 4 Accent 5" w:uiPriority="49"/>
+    <w:lsdException w:name="Grid Table 5 Dark Accent 5" w:uiPriority="50"/>
+    <w:lsdException w:name="Grid Table 6 Colorful Accent 5" w:uiPriority="51"/>
+    <w:lsdException w:name="Grid Table 7 Colorful Accent 5" w:uiPriority="52"/>
+    <w:lsdException w:name="Grid Table 1 Light Accent 6" w:uiPriority="46"/>
+    <w:lsdException w:name="Grid Table 2 Accent 6" w:uiPriority="47"/>
+    <w:lsdException w:name="Grid Table 3 Accent 6" w:uiPriority="48"/>
+    <w:lsdException w:name="Grid Table 4 Accent 6" w:uiPriority="49"/>
+    <w:lsdException w:name="Grid Table 5 Dark Accent 6" w:uiPriority="50"/>
+    <w:lsdException w:name="Grid Table 6 Colorful Accent 6" w:uiPriority="51"/>
+    <w:lsdException w:name="Grid Table 7 Colorful Accent 6" w:uiPriority="52"/>
+    <w:lsdException w:name="List Table 1 Light" w:uiPriority="46"/>
+    <w:lsdException w:name="List Table 2" w:uiPriority="47"/>
+    <w:lsdException w:name="List Table 3" w:uiPriority="48"/>
+    <w:lsdException w:name="List Table 4" w:uiPriority="49"/>
+    <w:lsdException w:name="List Table 5 Dark" w:uiPriority="50"/>
+    <w:lsdException w:name="List Table 6 Colorful" w:uiPriority="51"/>
+    <w:lsdException w:name="List Table 7 Colorful" w:uiPriority="52"/>
+    <w:lsdException w:name="List Table 1 Light Accent 1" w:uiPriority="46"/>
+    <w:lsdException w:name="List Table 2 Accent 1" w:uiPriority="47"/>
+    <w:lsdException w:name="List Table 3 Accent 1" w:uiPriority="48"/>
+    <w:lsdException w:name="List Table 4 Accent 1" w:uiPriority="49"/>
+    <w:lsdException w:name="List Table 5 Dark Accent 1" w:uiPriority="50"/>
+    <w:lsdException w:name="List Table 6 Colorful Accent 1" w:uiPriority="51"/>
+    <w:lsdException w:name="List Table 7 Colorful Accent 1" w:uiPriority="52"/>
+    <w:lsdException w:name="List Table 1 Light Accent 2" w:uiPriority="46"/>
+    <w:lsdException w:name="List Table 2 Accent 2" w:uiPriority="47"/>
+    <w:lsdException w:name="List Table 3 Accent 2" w:uiPriority="48"/>
+    <w:lsdException w:name="List Table 4 Accent 2" w:uiPriority="49"/>
+    <w:lsdException w:name="List Table 5 Dark Accent 2" w:uiPriority="50"/>
+    <w:lsdException w:name="List Table 6 Colorful Accent 2" w:uiPriority="51"/>
+    <w:lsdException w:name="List Table 7 Colorful Accent 2" w:uiPriority="52"/>
+    <w:lsdException w:name="List Table 1 Light Accent 3" w:uiPriority="46"/>
+    <w:lsdException w:name="List Table 2 Accent 3" w:uiPriority="47"/>
+    <w:lsdException w:name="List Table 3 Accent 3" w:uiPriority="48"/>
+    <w:lsdException w:name="List Table 4 Accent 3" w:uiPriority="49"/>
+    <w:lsdException w:name="List Table 5 Dark Accent 3" w:uiPriority="50"/>
+    <w:lsdException w:name="List Table 6 Colorful Accent 3" w:uiPriority="51"/>
+    <w:lsdException w:name="List Table 7 Colorful Accent 3" w:uiPriority="52"/>
+    <w:lsdException w:name="List Table 1 Light Accent 4" w:uiPriority="46"/>
+    <w:lsdException w:name="List Table 2 Accent 4" w:uiPriority="47"/>
+    <w:lsdException w:name="List Table 3 Accent 4" w:uiPriority="48"/>
+    <w:lsdException w:name="List Table 4 Accent 4" w:uiPriority="49"/>
+    <w:lsdException w:name="List Table 5 Dark Accent 4" w:uiPriority="50"/>
+    <w:lsdException w:name="List Table 6 Colorful Accent 4" w:uiPriority="51"/>
+    <w:lsdException w:name="List Table 7 Colorful Accent 4" w:uiPriority="52"/>
+    <w:lsdException w:name="List Table 1 Light Accent 5" w:uiPriority="46"/>
+    <w:lsdException w:name="List Table 2 Accent 5" w:uiPriority="47"/>
+    <w:lsdException w:name="List Table 3 Accent 5" w:uiPriority="48"/>
+    <w:lsdException w:name="List Table 4 Accent 5" w:uiPriority="49"/>
+    <w:lsdException w:name="List Table 5 Dark Accent 5" w:uiPriority="50"/>
+    <w:lsdException w:name="List Table 6 Colorful Accent 5" w:uiPriority="51"/>
+    <w:lsdException w:name="List Table 7 Colorful Accent 5" w:uiPriority="52"/>
+    <w:lsdException w:name="List Table 1 Light Accent 6" w:uiPriority="46"/>
+    <w:lsdException w:name="List Table 2 Accent 6" w:uiPriority="47"/>
+    <w:lsdException w:name="List Table 3 Accent 6" w:uiPriority="48"/>
+    <w:lsdException w:name="List Table 4 Accent 6" w:uiPriority="49"/>
+    <w:lsdException w:name="List Table 5 Dark Accent 6" w:uiPriority="50"/>
+    <w:lsdException w:name="List Table 6 Colorful Accent 6" w:uiPriority="51"/>
+    <w:lsdException w:name="List Table 7 Colorful Accent 6" w:uiPriority="52"/>
   </w:latentStyles>
   <w:style w:type="paragraph" w:default="1" w:styleId="a">
     <w:name w:val="Normal"/>
@@ -8509,7 +8716,7 @@
     <w:name w:val="heading 1"/>
     <w:basedOn w:val="a"/>
     <w:next w:val="a"/>
-    <w:link w:val="1Char"/>
+    <w:link w:val="10"/>
     <w:qFormat/>
     <w:rsid w:val="00274878"/>
     <w:pPr>
@@ -8531,7 +8738,7 @@
     <w:name w:val="heading 2"/>
     <w:basedOn w:val="a"/>
     <w:next w:val="a"/>
-    <w:link w:val="2Char"/>
+    <w:link w:val="20"/>
     <w:semiHidden/>
     <w:unhideWhenUsed/>
     <w:qFormat/>
@@ -8554,7 +8761,7 @@
     <w:name w:val="heading 3"/>
     <w:basedOn w:val="a"/>
     <w:next w:val="a"/>
-    <w:link w:val="3Char"/>
+    <w:link w:val="30"/>
     <w:semiHidden/>
     <w:unhideWhenUsed/>
     <w:qFormat/>
@@ -8599,7 +8806,7 @@
     <w:semiHidden/>
     <w:unhideWhenUsed/>
   </w:style>
-  <w:style w:type="paragraph" w:customStyle="1" w:styleId="30">
+  <w:style w:type="paragraph" w:customStyle="1" w:styleId="31">
     <w:name w:val="标题3"/>
     <w:basedOn w:val="3"/>
     <w:autoRedefine/>
@@ -8609,8 +8816,8 @@
       <w:sz w:val="28"/>
     </w:rPr>
   </w:style>
-  <w:style w:type="character" w:customStyle="1" w:styleId="3Char">
-    <w:name w:val="标题 3 Char"/>
+  <w:style w:type="character" w:customStyle="1" w:styleId="30">
+    <w:name w:val="标题 3 字符"/>
     <w:basedOn w:val="a0"/>
     <w:link w:val="3"/>
     <w:semiHidden/>
@@ -8623,7 +8830,7 @@
       <w:szCs w:val="32"/>
     </w:rPr>
   </w:style>
-  <w:style w:type="paragraph" w:customStyle="1" w:styleId="20">
+  <w:style w:type="paragraph" w:customStyle="1" w:styleId="21">
     <w:name w:val="标题2"/>
     <w:basedOn w:val="2"/>
     <w:autoRedefine/>
@@ -8633,8 +8840,8 @@
       <w:sz w:val="30"/>
     </w:rPr>
   </w:style>
-  <w:style w:type="character" w:customStyle="1" w:styleId="2Char">
-    <w:name w:val="标题 2 Char"/>
+  <w:style w:type="character" w:customStyle="1" w:styleId="20">
+    <w:name w:val="标题 2 字符"/>
     <w:basedOn w:val="a0"/>
     <w:link w:val="2"/>
     <w:semiHidden/>
@@ -8648,8 +8855,8 @@
       <w:szCs w:val="32"/>
     </w:rPr>
   </w:style>
-  <w:style w:type="character" w:customStyle="1" w:styleId="1Char">
-    <w:name w:val="标题 1 Char"/>
+  <w:style w:type="character" w:customStyle="1" w:styleId="10">
+    <w:name w:val="标题 1 字符"/>
     <w:basedOn w:val="a0"/>
     <w:link w:val="1"/>
     <w:rsid w:val="00274878"/>
@@ -8664,7 +8871,7 @@
   <w:style w:type="paragraph" w:styleId="a3">
     <w:name w:val="header"/>
     <w:basedOn w:val="a"/>
-    <w:link w:val="Char"/>
+    <w:link w:val="a4"/>
     <w:rsid w:val="00C07CD6"/>
     <w:pPr>
       <w:pBdr>
@@ -8682,8 +8889,8 @@
       <w:szCs w:val="18"/>
     </w:rPr>
   </w:style>
-  <w:style w:type="character" w:customStyle="1" w:styleId="Char">
-    <w:name w:val="页眉 Char"/>
+  <w:style w:type="character" w:customStyle="1" w:styleId="a4">
+    <w:name w:val="页眉 字符"/>
     <w:basedOn w:val="a0"/>
     <w:link w:val="a3"/>
     <w:rsid w:val="00C07CD6"/>
@@ -8693,10 +8900,10 @@
       <w:szCs w:val="18"/>
     </w:rPr>
   </w:style>
-  <w:style w:type="paragraph" w:styleId="a4">
+  <w:style w:type="paragraph" w:styleId="a5">
     <w:name w:val="footer"/>
     <w:basedOn w:val="a"/>
-    <w:link w:val="Char0"/>
+    <w:link w:val="a6"/>
     <w:rsid w:val="00C07CD6"/>
     <w:pPr>
       <w:tabs>
@@ -8711,10 +8918,10 @@
       <w:szCs w:val="18"/>
     </w:rPr>
   </w:style>
-  <w:style w:type="character" w:customStyle="1" w:styleId="Char0">
-    <w:name w:val="页脚 Char"/>
+  <w:style w:type="character" w:customStyle="1" w:styleId="a6">
+    <w:name w:val="页脚 字符"/>
     <w:basedOn w:val="a0"/>
-    <w:link w:val="a4"/>
+    <w:link w:val="a5"/>
     <w:rsid w:val="00C07CD6"/>
     <w:rPr>
       <w:kern w:val="2"/>
@@ -8722,7 +8929,7 @@
       <w:szCs w:val="18"/>
     </w:rPr>
   </w:style>
-  <w:style w:type="paragraph" w:styleId="a5">
+  <w:style w:type="paragraph" w:styleId="a7">
     <w:name w:val="List Paragraph"/>
     <w:basedOn w:val="a"/>
     <w:uiPriority w:val="34"/>
@@ -8732,423 +8939,20 @@
       <w:ind w:firstLineChars="200" w:firstLine="420"/>
     </w:pPr>
   </w:style>
-  <w:style w:type="paragraph" w:styleId="a6">
+  <w:style w:type="paragraph" w:styleId="a8">
     <w:name w:val="Balloon Text"/>
     <w:basedOn w:val="a"/>
-    <w:link w:val="Char1"/>
+    <w:link w:val="a9"/>
     <w:rsid w:val="0046300C"/>
     <w:rPr>
       <w:sz w:val="18"/>
       <w:szCs w:val="18"/>
     </w:rPr>
   </w:style>
-  <w:style w:type="character" w:customStyle="1" w:styleId="Char1">
-    <w:name w:val="批注框文本 Char"/>
+  <w:style w:type="character" w:customStyle="1" w:styleId="a9">
+    <w:name w:val="批注框文本 字符"/>
     <w:basedOn w:val="a0"/>
-    <w:link w:val="a6"/>
-    <w:rsid w:val="0046300C"/>
-    <w:rPr>
-      <w:kern w:val="2"/>
-      <w:sz w:val="18"/>
-      <w:szCs w:val="18"/>
-    </w:rPr>
-  </w:style>
-</w:styles>
-</file>
-
-<file path=word/stylesWithEffects.xml><?xml version="1.0" encoding="utf-8"?>
-<w:styles xmlns:wpc="http://schemas.microsoft.com/office/word/2010/wordprocessingCanvas" xmlns:mc="http://schemas.openxmlformats.org/markup-compatibility/2006" xmlns:o="urn:schemas-microsoft-com:office:office" xmlns:r="http://schemas.openxmlformats.org/officeDocument/2006/relationships" xmlns:m="http://schemas.openxmlformats.org/officeDocument/2006/math" xmlns:v="urn:schemas-microsoft-com:vml" xmlns:wp14="http://schemas.microsoft.com/office/word/2010/wordprocessingDrawing" xmlns:wp="http://schemas.openxmlformats.org/drawingml/2006/wordprocessingDrawing" xmlns:w10="urn:schemas-microsoft-com:office:word" xmlns:w="http://schemas.openxmlformats.org/wordprocessingml/2006/main" xmlns:w14="http://schemas.microsoft.com/office/word/2010/wordml" xmlns:wpg="http://schemas.microsoft.com/office/word/2010/wordprocessingGroup" xmlns:wpi="http://schemas.microsoft.com/office/word/2010/wordprocessingInk" xmlns:wne="http://schemas.microsoft.com/office/word/2006/wordml" xmlns:wps="http://schemas.microsoft.com/office/word/2010/wordprocessingShape" mc:Ignorable="w14 wp14">
-  <w:docDefaults>
-    <w:rPrDefault>
-      <w:rPr>
-        <w:rFonts w:ascii="Times New Roman" w:eastAsia="宋体" w:hAnsi="Times New Roman" w:cs="Times New Roman"/>
-        <w:lang w:val="en-US" w:eastAsia="zh-CN" w:bidi="ar-SA"/>
-      </w:rPr>
-    </w:rPrDefault>
-    <w:pPrDefault/>
-  </w:docDefaults>
-  <w:latentStyles w:defLockedState="0" w:defUIPriority="0" w:defSemiHidden="0" w:defUnhideWhenUsed="0" w:defQFormat="0" w:count="267">
-    <w:lsdException w:name="Normal" w:qFormat="1"/>
-    <w:lsdException w:name="heading 1" w:qFormat="1"/>
-    <w:lsdException w:name="heading 2" w:semiHidden="1" w:unhideWhenUsed="1" w:qFormat="1"/>
-    <w:lsdException w:name="heading 3" w:semiHidden="1" w:unhideWhenUsed="1" w:qFormat="1"/>
-    <w:lsdException w:name="heading 4" w:semiHidden="1" w:unhideWhenUsed="1" w:qFormat="1"/>
-    <w:lsdException w:name="heading 5" w:semiHidden="1" w:unhideWhenUsed="1" w:qFormat="1"/>
-    <w:lsdException w:name="heading 6" w:semiHidden="1" w:unhideWhenUsed="1" w:qFormat="1"/>
-    <w:lsdException w:name="heading 7" w:semiHidden="1" w:unhideWhenUsed="1" w:qFormat="1"/>
-    <w:lsdException w:name="heading 8" w:semiHidden="1" w:unhideWhenUsed="1" w:qFormat="1"/>
-    <w:lsdException w:name="heading 9" w:semiHidden="1" w:unhideWhenUsed="1" w:qFormat="1"/>
-    <w:lsdException w:name="caption" w:semiHidden="1" w:unhideWhenUsed="1" w:qFormat="1"/>
-    <w:lsdException w:name="Title" w:qFormat="1"/>
-    <w:lsdException w:name="Subtitle" w:qFormat="1"/>
-    <w:lsdException w:name="Strong" w:qFormat="1"/>
-    <w:lsdException w:name="Emphasis" w:qFormat="1"/>
-    <w:lsdException w:name="Placeholder Text" w:semiHidden="1" w:uiPriority="99"/>
-    <w:lsdException w:name="No Spacing" w:uiPriority="1" w:qFormat="1"/>
-    <w:lsdException w:name="Light Shading" w:uiPriority="60"/>
-    <w:lsdException w:name="Light List" w:uiPriority="61"/>
-    <w:lsdException w:name="Light Grid" w:uiPriority="62"/>
-    <w:lsdException w:name="Medium Shading 1" w:uiPriority="63"/>
-    <w:lsdException w:name="Medium Shading 2" w:uiPriority="64"/>
-    <w:lsdException w:name="Medium List 1" w:uiPriority="65"/>
-    <w:lsdException w:name="Medium List 2" w:uiPriority="66"/>
-    <w:lsdException w:name="Medium Grid 1" w:uiPriority="67"/>
-    <w:lsdException w:name="Medium Grid 2" w:uiPriority="68"/>
-    <w:lsdException w:name="Medium Grid 3" w:uiPriority="69"/>
-    <w:lsdException w:name="Dark List" w:uiPriority="70"/>
-    <w:lsdException w:name="Colorful Shading" w:uiPriority="71"/>
-    <w:lsdException w:name="Colorful List" w:uiPriority="72"/>
-    <w:lsdException w:name="Colorful Grid" w:uiPriority="73"/>
-    <w:lsdException w:name="Light Shading Accent 1" w:uiPriority="60"/>
-    <w:lsdException w:name="Light List Accent 1" w:uiPriority="61"/>
-    <w:lsdException w:name="Light Grid Accent 1" w:uiPriority="62"/>
-    <w:lsdException w:name="Medium Shading 1 Accent 1" w:uiPriority="63"/>
-    <w:lsdException w:name="Medium Shading 2 Accent 1" w:uiPriority="64"/>
-    <w:lsdException w:name="Medium List 1 Accent 1" w:uiPriority="65"/>
-    <w:lsdException w:name="Revision" w:semiHidden="1" w:uiPriority="99"/>
-    <w:lsdException w:name="List Paragraph" w:uiPriority="34" w:qFormat="1"/>
-    <w:lsdException w:name="Quote" w:uiPriority="29" w:qFormat="1"/>
-    <w:lsdException w:name="Intense Quote" w:uiPriority="30" w:qFormat="1"/>
-    <w:lsdException w:name="Medium List 2 Accent 1" w:uiPriority="66"/>
-    <w:lsdException w:name="Medium Grid 1 Accent 1" w:uiPriority="67"/>
-    <w:lsdException w:name="Medium Grid 2 Accent 1" w:uiPriority="68"/>
-    <w:lsdException w:name="Medium Grid 3 Accent 1" w:uiPriority="69"/>
-    <w:lsdException w:name="Dark List Accent 1" w:uiPriority="70"/>
-    <w:lsdException w:name="Colorful Shading Accent 1" w:uiPriority="71"/>
-    <w:lsdException w:name="Colorful List Accent 1" w:uiPriority="72"/>
-    <w:lsdException w:name="Colorful Grid Accent 1" w:uiPriority="73"/>
-    <w:lsdException w:name="Light Shading Accent 2" w:uiPriority="60"/>
-    <w:lsdException w:name="Light List Accent 2" w:uiPriority="61"/>
-    <w:lsdException w:name="Light Grid Accent 2" w:uiPriority="62"/>
-    <w:lsdException w:name="Medium Shading 1 Accent 2" w:uiPriority="63"/>
-    <w:lsdException w:name="Medium Shading 2 Accent 2" w:uiPriority="64"/>
-    <w:lsdException w:name="Medium List 1 Accent 2" w:uiPriority="65"/>
-    <w:lsdException w:name="Medium List 2 Accent 2" w:uiPriority="66"/>
-    <w:lsdException w:name="Medium Grid 1 Accent 2" w:uiPriority="67"/>
-    <w:lsdException w:name="Medium Grid 2 Accent 2" w:uiPriority="68"/>
-    <w:lsdException w:name="Medium Grid 3 Accent 2" w:uiPriority="69"/>
-    <w:lsdException w:name="Dark List Accent 2" w:uiPriority="70"/>
-    <w:lsdException w:name="Colorful Shading Accent 2" w:uiPriority="71"/>
-    <w:lsdException w:name="Colorful List Accent 2" w:uiPriority="72"/>
-    <w:lsdException w:name="Colorful Grid Accent 2" w:uiPriority="73"/>
-    <w:lsdException w:name="Light Shading Accent 3" w:uiPriority="60"/>
-    <w:lsdException w:name="Light List Accent 3" w:uiPriority="61"/>
-    <w:lsdException w:name="Light Grid Accent 3" w:uiPriority="62"/>
-    <w:lsdException w:name="Medium Shading 1 Accent 3" w:uiPriority="63"/>
-    <w:lsdException w:name="Medium Shading 2 Accent 3" w:uiPriority="64"/>
-    <w:lsdException w:name="Medium List 1 Accent 3" w:uiPriority="65"/>
-    <w:lsdException w:name="Medium List 2 Accent 3" w:uiPriority="66"/>
-    <w:lsdException w:name="Medium Grid 1 Accent 3" w:uiPriority="67"/>
-    <w:lsdException w:name="Medium Grid 2 Accent 3" w:uiPriority="68"/>
-    <w:lsdException w:name="Medium Grid 3 Accent 3" w:uiPriority="69"/>
-    <w:lsdException w:name="Dark List Accent 3" w:uiPriority="70"/>
-    <w:lsdException w:name="Colorful Shading Accent 3" w:uiPriority="71"/>
-    <w:lsdException w:name="Colorful List Accent 3" w:uiPriority="72"/>
-    <w:lsdException w:name="Colorful Grid Accent 3" w:uiPriority="73"/>
-    <w:lsdException w:name="Light Shading Accent 4" w:uiPriority="60"/>
-    <w:lsdException w:name="Light List Accent 4" w:uiPriority="61"/>
-    <w:lsdException w:name="Light Grid Accent 4" w:uiPriority="62"/>
-    <w:lsdException w:name="Medium Shading 1 Accent 4" w:uiPriority="63"/>
-    <w:lsdException w:name="Medium Shading 2 Accent 4" w:uiPriority="64"/>
-    <w:lsdException w:name="Medium List 1 Accent 4" w:uiPriority="65"/>
-    <w:lsdException w:name="Medium List 2 Accent 4" w:uiPriority="66"/>
-    <w:lsdException w:name="Medium Grid 1 Accent 4" w:uiPriority="67"/>
-    <w:lsdException w:name="Medium Grid 2 Accent 4" w:uiPriority="68"/>
-    <w:lsdException w:name="Medium Grid 3 Accent 4" w:uiPriority="69"/>
-    <w:lsdException w:name="Dark List Accent 4" w:uiPriority="70"/>
-    <w:lsdException w:name="Colorful Shading Accent 4" w:uiPriority="71"/>
-    <w:lsdException w:name="Colorful List Accent 4" w:uiPriority="72"/>
-    <w:lsdException w:name="Colorful Grid Accent 4" w:uiPriority="73"/>
-    <w:lsdException w:name="Light Shading Accent 5" w:uiPriority="60"/>
-    <w:lsdException w:name="Light List Accent 5" w:uiPriority="61"/>
-    <w:lsdException w:name="Light Grid Accent 5" w:uiPriority="62"/>
-    <w:lsdException w:name="Medium Shading 1 Accent 5" w:uiPriority="63"/>
-    <w:lsdException w:name="Medium Shading 2 Accent 5" w:uiPriority="64"/>
-    <w:lsdException w:name="Medium List 1 Accent 5" w:uiPriority="65"/>
-    <w:lsdException w:name="Medium List 2 Accent 5" w:uiPriority="66"/>
-    <w:lsdException w:name="Medium Grid 1 Accent 5" w:uiPriority="67"/>
-    <w:lsdException w:name="Medium Grid 2 Accent 5" w:uiPriority="68"/>
-    <w:lsdException w:name="Medium Grid 3 Accent 5" w:uiPriority="69"/>
-    <w:lsdException w:name="Dark List Accent 5" w:uiPriority="70"/>
-    <w:lsdException w:name="Colorful Shading Accent 5" w:uiPriority="71"/>
-    <w:lsdException w:name="Colorful List Accent 5" w:uiPriority="72"/>
-    <w:lsdException w:name="Colorful Grid Accent 5" w:uiPriority="73"/>
-    <w:lsdException w:name="Light Shading Accent 6" w:uiPriority="60"/>
-    <w:lsdException w:name="Light List Accent 6" w:uiPriority="61"/>
-    <w:lsdException w:name="Light Grid Accent 6" w:uiPriority="62"/>
-    <w:lsdException w:name="Medium Shading 1 Accent 6" w:uiPriority="63"/>
-    <w:lsdException w:name="Medium Shading 2 Accent 6" w:uiPriority="64"/>
-    <w:lsdException w:name="Medium List 1 Accent 6" w:uiPriority="65"/>
-    <w:lsdException w:name="Medium List 2 Accent 6" w:uiPriority="66"/>
-    <w:lsdException w:name="Medium Grid 1 Accent 6" w:uiPriority="67"/>
-    <w:lsdException w:name="Medium Grid 2 Accent 6" w:uiPriority="68"/>
-    <w:lsdException w:name="Medium Grid 3 Accent 6" w:uiPriority="69"/>
-    <w:lsdException w:name="Dark List Accent 6" w:uiPriority="70"/>
-    <w:lsdException w:name="Colorful Shading Accent 6" w:uiPriority="71"/>
-    <w:lsdException w:name="Colorful List Accent 6" w:uiPriority="72"/>
-    <w:lsdException w:name="Colorful Grid Accent 6" w:uiPriority="73"/>
-    <w:lsdException w:name="Subtle Emphasis" w:uiPriority="19" w:qFormat="1"/>
-    <w:lsdException w:name="Intense Emphasis" w:uiPriority="21" w:qFormat="1"/>
-    <w:lsdException w:name="Subtle Reference" w:uiPriority="31" w:qFormat="1"/>
-    <w:lsdException w:name="Intense Reference" w:uiPriority="32" w:qFormat="1"/>
-    <w:lsdException w:name="Book Title" w:uiPriority="33" w:qFormat="1"/>
-    <w:lsdException w:name="Bibliography" w:semiHidden="1" w:uiPriority="37" w:unhideWhenUsed="1"/>
-    <w:lsdException w:name="TOC Heading" w:semiHidden="1" w:uiPriority="39" w:unhideWhenUsed="1" w:qFormat="1"/>
-  </w:latentStyles>
-  <w:style w:type="paragraph" w:default="1" w:styleId="a">
-    <w:name w:val="Normal"/>
-    <w:qFormat/>
-    <w:pPr>
-      <w:widowControl w:val="0"/>
-      <w:jc w:val="both"/>
-    </w:pPr>
-    <w:rPr>
-      <w:kern w:val="2"/>
-      <w:sz w:val="21"/>
-      <w:szCs w:val="24"/>
-    </w:rPr>
-  </w:style>
-  <w:style w:type="paragraph" w:styleId="1">
-    <w:name w:val="heading 1"/>
-    <w:basedOn w:val="a"/>
-    <w:next w:val="a"/>
-    <w:link w:val="1Char"/>
-    <w:qFormat/>
-    <w:rsid w:val="00274878"/>
-    <w:pPr>
-      <w:keepNext/>
-      <w:keepLines/>
-      <w:spacing w:before="340" w:after="330" w:line="578" w:lineRule="auto"/>
-      <w:jc w:val="center"/>
-      <w:outlineLvl w:val="0"/>
-    </w:pPr>
-    <w:rPr>
-      <w:b/>
-      <w:bCs/>
-      <w:kern w:val="44"/>
-      <w:sz w:val="44"/>
-      <w:szCs w:val="44"/>
-    </w:rPr>
-  </w:style>
-  <w:style w:type="paragraph" w:styleId="2">
-    <w:name w:val="heading 2"/>
-    <w:basedOn w:val="a"/>
-    <w:next w:val="a"/>
-    <w:link w:val="2Char"/>
-    <w:semiHidden/>
-    <w:unhideWhenUsed/>
-    <w:qFormat/>
-    <w:rsid w:val="00274878"/>
-    <w:pPr>
-      <w:keepNext/>
-      <w:keepLines/>
-      <w:spacing w:before="260" w:after="260" w:line="416" w:lineRule="auto"/>
-      <w:outlineLvl w:val="1"/>
-    </w:pPr>
-    <w:rPr>
-      <w:rFonts w:asciiTheme="majorHAnsi" w:eastAsiaTheme="majorEastAsia" w:hAnsiTheme="majorHAnsi" w:cstheme="majorBidi"/>
-      <w:b/>
-      <w:bCs/>
-      <w:sz w:val="32"/>
-      <w:szCs w:val="32"/>
-    </w:rPr>
-  </w:style>
-  <w:style w:type="paragraph" w:styleId="3">
-    <w:name w:val="heading 3"/>
-    <w:basedOn w:val="a"/>
-    <w:next w:val="a"/>
-    <w:link w:val="3Char"/>
-    <w:semiHidden/>
-    <w:unhideWhenUsed/>
-    <w:qFormat/>
-    <w:rsid w:val="00274878"/>
-    <w:pPr>
-      <w:keepNext/>
-      <w:keepLines/>
-      <w:spacing w:before="260" w:after="260" w:line="416" w:lineRule="auto"/>
-      <w:outlineLvl w:val="2"/>
-    </w:pPr>
-    <w:rPr>
-      <w:b/>
-      <w:bCs/>
-      <w:sz w:val="32"/>
-      <w:szCs w:val="32"/>
-    </w:rPr>
-  </w:style>
-  <w:style w:type="character" w:default="1" w:styleId="a0">
-    <w:name w:val="Default Paragraph Font"/>
-    <w:uiPriority w:val="1"/>
-    <w:semiHidden/>
-    <w:unhideWhenUsed/>
-  </w:style>
-  <w:style w:type="table" w:default="1" w:styleId="a1">
-    <w:name w:val="Normal Table"/>
-    <w:uiPriority w:val="99"/>
-    <w:semiHidden/>
-    <w:unhideWhenUsed/>
-    <w:tblPr>
-      <w:tblInd w:w="0" w:type="dxa"/>
-      <w:tblCellMar>
-        <w:top w:w="0" w:type="dxa"/>
-        <w:left w:w="108" w:type="dxa"/>
-        <w:bottom w:w="0" w:type="dxa"/>
-        <w:right w:w="108" w:type="dxa"/>
-      </w:tblCellMar>
-    </w:tblPr>
-  </w:style>
-  <w:style w:type="numbering" w:default="1" w:styleId="a2">
-    <w:name w:val="No List"/>
-    <w:uiPriority w:val="99"/>
-    <w:semiHidden/>
-    <w:unhideWhenUsed/>
-  </w:style>
-  <w:style w:type="paragraph" w:customStyle="1" w:styleId="30">
-    <w:name w:val="标题3"/>
-    <w:basedOn w:val="3"/>
-    <w:autoRedefine/>
-    <w:qFormat/>
-    <w:rsid w:val="00461421"/>
-    <w:rPr>
-      <w:sz w:val="28"/>
-    </w:rPr>
-  </w:style>
-  <w:style w:type="character" w:customStyle="1" w:styleId="3Char">
-    <w:name w:val="标题 3 Char"/>
-    <w:basedOn w:val="a0"/>
-    <w:link w:val="3"/>
-    <w:semiHidden/>
-    <w:rsid w:val="00274878"/>
-    <w:rPr>
-      <w:b/>
-      <w:bCs/>
-      <w:kern w:val="2"/>
-      <w:sz w:val="32"/>
-      <w:szCs w:val="32"/>
-    </w:rPr>
-  </w:style>
-  <w:style w:type="paragraph" w:customStyle="1" w:styleId="20">
-    <w:name w:val="标题2"/>
-    <w:basedOn w:val="2"/>
-    <w:autoRedefine/>
-    <w:qFormat/>
-    <w:rsid w:val="00274878"/>
-    <w:rPr>
-      <w:sz w:val="30"/>
-    </w:rPr>
-  </w:style>
-  <w:style w:type="character" w:customStyle="1" w:styleId="2Char">
-    <w:name w:val="标题 2 Char"/>
-    <w:basedOn w:val="a0"/>
-    <w:link w:val="2"/>
-    <w:semiHidden/>
-    <w:rsid w:val="00274878"/>
-    <w:rPr>
-      <w:rFonts w:asciiTheme="majorHAnsi" w:eastAsiaTheme="majorEastAsia" w:hAnsiTheme="majorHAnsi" w:cstheme="majorBidi"/>
-      <w:b/>
-      <w:bCs/>
-      <w:kern w:val="2"/>
-      <w:sz w:val="32"/>
-      <w:szCs w:val="32"/>
-    </w:rPr>
-  </w:style>
-  <w:style w:type="character" w:customStyle="1" w:styleId="1Char">
-    <w:name w:val="标题 1 Char"/>
-    <w:basedOn w:val="a0"/>
-    <w:link w:val="1"/>
-    <w:rsid w:val="00274878"/>
-    <w:rPr>
-      <w:b/>
-      <w:bCs/>
-      <w:kern w:val="44"/>
-      <w:sz w:val="44"/>
-      <w:szCs w:val="44"/>
-    </w:rPr>
-  </w:style>
-  <w:style w:type="paragraph" w:styleId="a3">
-    <w:name w:val="header"/>
-    <w:basedOn w:val="a"/>
-    <w:link w:val="Char"/>
-    <w:rsid w:val="00C07CD6"/>
-    <w:pPr>
-      <w:pBdr>
-        <w:bottom w:val="single" w:sz="6" w:space="1" w:color="auto"/>
-      </w:pBdr>
-      <w:tabs>
-        <w:tab w:val="center" w:pos="4153"/>
-        <w:tab w:val="right" w:pos="8306"/>
-      </w:tabs>
-      <w:snapToGrid w:val="0"/>
-      <w:jc w:val="center"/>
-    </w:pPr>
-    <w:rPr>
-      <w:sz w:val="18"/>
-      <w:szCs w:val="18"/>
-    </w:rPr>
-  </w:style>
-  <w:style w:type="character" w:customStyle="1" w:styleId="Char">
-    <w:name w:val="页眉 Char"/>
-    <w:basedOn w:val="a0"/>
-    <w:link w:val="a3"/>
-    <w:rsid w:val="00C07CD6"/>
-    <w:rPr>
-      <w:kern w:val="2"/>
-      <w:sz w:val="18"/>
-      <w:szCs w:val="18"/>
-    </w:rPr>
-  </w:style>
-  <w:style w:type="paragraph" w:styleId="a4">
-    <w:name w:val="footer"/>
-    <w:basedOn w:val="a"/>
-    <w:link w:val="Char0"/>
-    <w:rsid w:val="00C07CD6"/>
-    <w:pPr>
-      <w:tabs>
-        <w:tab w:val="center" w:pos="4153"/>
-        <w:tab w:val="right" w:pos="8306"/>
-      </w:tabs>
-      <w:snapToGrid w:val="0"/>
-      <w:jc w:val="left"/>
-    </w:pPr>
-    <w:rPr>
-      <w:sz w:val="18"/>
-      <w:szCs w:val="18"/>
-    </w:rPr>
-  </w:style>
-  <w:style w:type="character" w:customStyle="1" w:styleId="Char0">
-    <w:name w:val="页脚 Char"/>
-    <w:basedOn w:val="a0"/>
-    <w:link w:val="a4"/>
-    <w:rsid w:val="00C07CD6"/>
-    <w:rPr>
-      <w:kern w:val="2"/>
-      <w:sz w:val="18"/>
-      <w:szCs w:val="18"/>
-    </w:rPr>
-  </w:style>
-  <w:style w:type="paragraph" w:styleId="a5">
-    <w:name w:val="List Paragraph"/>
-    <w:basedOn w:val="a"/>
-    <w:uiPriority w:val="34"/>
-    <w:qFormat/>
-    <w:rsid w:val="00A474DE"/>
-    <w:pPr>
-      <w:ind w:firstLineChars="200" w:firstLine="420"/>
-    </w:pPr>
-  </w:style>
-  <w:style w:type="paragraph" w:styleId="a6">
-    <w:name w:val="Balloon Text"/>
-    <w:basedOn w:val="a"/>
-    <w:link w:val="Char1"/>
-    <w:rsid w:val="0046300C"/>
-    <w:rPr>
-      <w:sz w:val="18"/>
-      <w:szCs w:val="18"/>
-    </w:rPr>
-  </w:style>
-  <w:style w:type="character" w:customStyle="1" w:styleId="Char1">
-    <w:name w:val="批注框文本 Char"/>
-    <w:basedOn w:val="a0"/>
-    <w:link w:val="a6"/>
+    <w:link w:val="a8"/>
     <w:rsid w:val="0046300C"/>
     <w:rPr>
       <w:kern w:val="2"/>

</xml_diff>

<commit_message>
a little unknown change
</commit_message>
<xml_diff>
--- a/降维算法.docx
+++ b/降维算法.docx
@@ -467,7 +467,7 @@
           <v:shape id="_x0000_i1025" type="#_x0000_t75" style="width:26.1pt;height:15.05pt" o:ole="">
             <v:imagedata r:id="rId6" o:title=""/>
           </v:shape>
-          <o:OLEObject Type="Embed" ProgID="Equation.DSMT4" ShapeID="_x0000_i1025" DrawAspect="Content" ObjectID="_1652787079" r:id="rId7"/>
+          <o:OLEObject Type="Embed" ProgID="Equation.DSMT4" ShapeID="_x0000_i1025" DrawAspect="Content" ObjectID="_1652789872" r:id="rId7"/>
         </w:object>
       </w:r>
       <w:r>
@@ -1210,7 +1210,7 @@
           <v:shape id="_x0000_i1026" type="#_x0000_t75" style="width:26.1pt;height:15.05pt" o:ole="">
             <v:imagedata r:id="rId6" o:title=""/>
           </v:shape>
-          <o:OLEObject Type="Embed" ProgID="Equation.DSMT4" ShapeID="_x0000_i1026" DrawAspect="Content" ObjectID="_1652787080" r:id="rId8"/>
+          <o:OLEObject Type="Embed" ProgID="Equation.DSMT4" ShapeID="_x0000_i1026" DrawAspect="Content" ObjectID="_1652789873" r:id="rId8"/>
         </w:object>
       </w:r>
       <w:r>
@@ -1313,7 +1313,7 @@
           <v:shape id="_x0000_i1027" type="#_x0000_t75" style="width:15.8pt;height:18.2pt" o:ole="">
             <v:imagedata r:id="rId9" o:title=""/>
           </v:shape>
-          <o:OLEObject Type="Embed" ProgID="Equation.DSMT4" ShapeID="_x0000_i1027" DrawAspect="Content" ObjectID="_1652787081" r:id="rId10"/>
+          <o:OLEObject Type="Embed" ProgID="Equation.DSMT4" ShapeID="_x0000_i1027" DrawAspect="Content" ObjectID="_1652789874" r:id="rId10"/>
         </w:object>
       </w:r>
       <w:r>
@@ -1458,7 +1458,7 @@
           <v:shape id="_x0000_i1028" type="#_x0000_t75" style="width:15.8pt;height:18.2pt" o:ole="">
             <v:imagedata r:id="rId9" o:title=""/>
           </v:shape>
-          <o:OLEObject Type="Embed" ProgID="Equation.DSMT4" ShapeID="_x0000_i1028" DrawAspect="Content" ObjectID="_1652787082" r:id="rId11"/>
+          <o:OLEObject Type="Embed" ProgID="Equation.DSMT4" ShapeID="_x0000_i1028" DrawAspect="Content" ObjectID="_1652789875" r:id="rId11"/>
         </w:object>
       </w:r>
       <w:r>
@@ -1477,7 +1477,7 @@
           <v:shape id="_x0000_i1029" type="#_x0000_t75" style="width:17pt;height:18.2pt" o:ole="">
             <v:imagedata r:id="rId12" o:title=""/>
           </v:shape>
-          <o:OLEObject Type="Embed" ProgID="Equation.DSMT4" ShapeID="_x0000_i1029" DrawAspect="Content" ObjectID="_1652787083" r:id="rId13"/>
+          <o:OLEObject Type="Embed" ProgID="Equation.DSMT4" ShapeID="_x0000_i1029" DrawAspect="Content" ObjectID="_1652789876" r:id="rId13"/>
         </w:object>
       </w:r>
       <w:r>
@@ -1510,7 +1510,7 @@
           <v:shape id="_x0000_i1030" type="#_x0000_t75" style="width:15.8pt;height:18.2pt" o:ole="">
             <v:imagedata r:id="rId9" o:title=""/>
           </v:shape>
-          <o:OLEObject Type="Embed" ProgID="Equation.DSMT4" ShapeID="_x0000_i1030" DrawAspect="Content" ObjectID="_1652787084" r:id="rId14"/>
+          <o:OLEObject Type="Embed" ProgID="Equation.DSMT4" ShapeID="_x0000_i1030" DrawAspect="Content" ObjectID="_1652789877" r:id="rId14"/>
         </w:object>
       </w:r>
       <w:r>
@@ -1536,7 +1536,7 @@
           <v:shape id="_x0000_i1031" type="#_x0000_t75" style="width:17pt;height:18.2pt" o:ole="">
             <v:imagedata r:id="rId12" o:title=""/>
           </v:shape>
-          <o:OLEObject Type="Embed" ProgID="Equation.DSMT4" ShapeID="_x0000_i1031" DrawAspect="Content" ObjectID="_1652787085" r:id="rId15"/>
+          <o:OLEObject Type="Embed" ProgID="Equation.DSMT4" ShapeID="_x0000_i1031" DrawAspect="Content" ObjectID="_1652789878" r:id="rId15"/>
         </w:object>
       </w:r>
       <w:r>
@@ -1569,7 +1569,7 @@
           <v:shape id="_x0000_i1032" type="#_x0000_t75" style="width:17pt;height:18.2pt" o:ole="">
             <v:imagedata r:id="rId12" o:title=""/>
           </v:shape>
-          <o:OLEObject Type="Embed" ProgID="Equation.DSMT4" ShapeID="_x0000_i1032" DrawAspect="Content" ObjectID="_1652787086" r:id="rId16"/>
+          <o:OLEObject Type="Embed" ProgID="Equation.DSMT4" ShapeID="_x0000_i1032" DrawAspect="Content" ObjectID="_1652789879" r:id="rId16"/>
         </w:object>
       </w:r>
       <w:r>
@@ -1588,7 +1588,7 @@
           <v:shape id="_x0000_i1033" type="#_x0000_t75" style="width:15.8pt;height:18.2pt" o:ole="">
             <v:imagedata r:id="rId9" o:title=""/>
           </v:shape>
-          <o:OLEObject Type="Embed" ProgID="Equation.DSMT4" ShapeID="_x0000_i1033" DrawAspect="Content" ObjectID="_1652787087" r:id="rId17"/>
+          <o:OLEObject Type="Embed" ProgID="Equation.DSMT4" ShapeID="_x0000_i1033" DrawAspect="Content" ObjectID="_1652789880" r:id="rId17"/>
         </w:object>
       </w:r>
       <w:r>
@@ -1635,7 +1635,7 @@
           <v:shape id="_x0000_i1034" type="#_x0000_t75" style="width:15.8pt;height:18.2pt" o:ole="">
             <v:imagedata r:id="rId9" o:title=""/>
           </v:shape>
-          <o:OLEObject Type="Embed" ProgID="Equation.DSMT4" ShapeID="_x0000_i1034" DrawAspect="Content" ObjectID="_1652787088" r:id="rId18"/>
+          <o:OLEObject Type="Embed" ProgID="Equation.DSMT4" ShapeID="_x0000_i1034" DrawAspect="Content" ObjectID="_1652789881" r:id="rId18"/>
         </w:object>
       </w:r>
       <w:r>
@@ -1654,7 +1654,7 @@
           <v:shape id="_x0000_i1035" type="#_x0000_t75" style="width:17pt;height:18.2pt" o:ole="">
             <v:imagedata r:id="rId12" o:title=""/>
           </v:shape>
-          <o:OLEObject Type="Embed" ProgID="Equation.DSMT4" ShapeID="_x0000_i1035" DrawAspect="Content" ObjectID="_1652787089" r:id="rId19"/>
+          <o:OLEObject Type="Embed" ProgID="Equation.DSMT4" ShapeID="_x0000_i1035" DrawAspect="Content" ObjectID="_1652789882" r:id="rId19"/>
         </w:object>
       </w:r>
       <w:r>
@@ -2375,7 +2375,7 @@
           <v:shape id="_x0000_i1036" type="#_x0000_t75" style="width:26.1pt;height:15.05pt" o:ole="">
             <v:imagedata r:id="rId21" o:title=""/>
           </v:shape>
-          <o:OLEObject Type="Embed" ProgID="Equation.DSMT4" ShapeID="_x0000_i1036" DrawAspect="Content" ObjectID="_1652787090" r:id="rId22"/>
+          <o:OLEObject Type="Embed" ProgID="Equation.DSMT4" ShapeID="_x0000_i1036" DrawAspect="Content" ObjectID="_1652789883" r:id="rId22"/>
         </w:object>
       </w:r>
       <w:r>
@@ -2394,7 +2394,7 @@
           <v:shape id="_x0000_i1037" type="#_x0000_t75" style="width:83.85pt;height:30.85pt" o:ole="">
             <v:imagedata r:id="rId23" o:title=""/>
           </v:shape>
-          <o:OLEObject Type="Embed" ProgID="Equation.DSMT4" ShapeID="_x0000_i1037" DrawAspect="Content" ObjectID="_1652787091" r:id="rId24"/>
+          <o:OLEObject Type="Embed" ProgID="Equation.DSMT4" ShapeID="_x0000_i1037" DrawAspect="Content" ObjectID="_1652789884" r:id="rId24"/>
         </w:object>
       </w:r>
       <w:r>
@@ -2497,7 +2497,7 @@
           <v:shape id="_x0000_i1038" type="#_x0000_t75" style="width:64.1pt;height:18.2pt" o:ole="">
             <v:imagedata r:id="rId25" o:title=""/>
           </v:shape>
-          <o:OLEObject Type="Embed" ProgID="Equation.DSMT4" ShapeID="_x0000_i1038" DrawAspect="Content" ObjectID="_1652787092" r:id="rId26"/>
+          <o:OLEObject Type="Embed" ProgID="Equation.DSMT4" ShapeID="_x0000_i1038" DrawAspect="Content" ObjectID="_1652789885" r:id="rId26"/>
         </w:object>
       </w:r>
       <w:r>
@@ -2537,7 +2537,7 @@
           <v:shape id="_x0000_i1039" type="#_x0000_t75" style="width:106pt;height:19pt" o:ole="">
             <v:imagedata r:id="rId27" o:title=""/>
           </v:shape>
-          <o:OLEObject Type="Embed" ProgID="Equation.DSMT4" ShapeID="_x0000_i1039" DrawAspect="Content" ObjectID="_1652787093" r:id="rId28"/>
+          <o:OLEObject Type="Embed" ProgID="Equation.DSMT4" ShapeID="_x0000_i1039" DrawAspect="Content" ObjectID="_1652789886" r:id="rId28"/>
         </w:object>
       </w:r>
       <w:r>
@@ -2612,7 +2612,7 @@
           <v:shape id="_x0000_i1040" type="#_x0000_t75" style="width:94.95pt;height:18.2pt" o:ole="">
             <v:imagedata r:id="rId29" o:title=""/>
           </v:shape>
-          <o:OLEObject Type="Embed" ProgID="Equation.DSMT4" ShapeID="_x0000_i1040" DrawAspect="Content" ObjectID="_1652787094" r:id="rId30"/>
+          <o:OLEObject Type="Embed" ProgID="Equation.DSMT4" ShapeID="_x0000_i1040" DrawAspect="Content" ObjectID="_1652789887" r:id="rId30"/>
         </w:object>
       </w:r>
       <w:r>
@@ -2631,7 +2631,7 @@
           <v:shape id="_x0000_i1041" type="#_x0000_t75" style="width:18.2pt;height:13.85pt" o:ole="">
             <v:imagedata r:id="rId31" o:title=""/>
           </v:shape>
-          <o:OLEObject Type="Embed" ProgID="Equation.DSMT4" ShapeID="_x0000_i1041" DrawAspect="Content" ObjectID="_1652787095" r:id="rId32"/>
+          <o:OLEObject Type="Embed" ProgID="Equation.DSMT4" ShapeID="_x0000_i1041" DrawAspect="Content" ObjectID="_1652789888" r:id="rId32"/>
         </w:object>
       </w:r>
       <w:r>
@@ -2713,7 +2713,7 @@
           <v:shape id="_x0000_i1042" type="#_x0000_t75" style="width:22.95pt;height:15.8pt" o:ole="">
             <v:imagedata r:id="rId33" o:title=""/>
           </v:shape>
-          <o:OLEObject Type="Embed" ProgID="Equation.DSMT4" ShapeID="_x0000_i1042" DrawAspect="Content" ObjectID="_1652787096" r:id="rId34"/>
+          <o:OLEObject Type="Embed" ProgID="Equation.DSMT4" ShapeID="_x0000_i1042" DrawAspect="Content" ObjectID="_1652789889" r:id="rId34"/>
         </w:object>
       </w:r>
       <w:r>
@@ -2774,7 +2774,7 @@
           <v:shape id="_x0000_i1043" type="#_x0000_t75" style="width:22.95pt;height:15.8pt" o:ole="">
             <v:imagedata r:id="rId33" o:title=""/>
           </v:shape>
-          <o:OLEObject Type="Embed" ProgID="Equation.DSMT4" ShapeID="_x0000_i1043" DrawAspect="Content" ObjectID="_1652787097" r:id="rId35"/>
+          <o:OLEObject Type="Embed" ProgID="Equation.DSMT4" ShapeID="_x0000_i1043" DrawAspect="Content" ObjectID="_1652789890" r:id="rId35"/>
         </w:object>
       </w:r>
       <w:r>
@@ -2805,8 +2805,6 @@
           <w:sz w:val="24"/>
         </w:rPr>
       </w:pPr>
-      <w:bookmarkStart w:id="0" w:name="_GoBack"/>
-      <w:bookmarkEnd w:id="0"/>
     </w:p>
     <w:p>
       <w:pPr>
@@ -3729,7 +3727,7 @@
           <v:shape id="_x0000_i1044" type="#_x0000_t75" style="width:9.9pt;height:15.8pt" o:ole="">
             <v:imagedata r:id="rId37" o:title=""/>
           </v:shape>
-          <o:OLEObject Type="Embed" ProgID="Equation.DSMT4" ShapeID="_x0000_i1044" DrawAspect="Content" ObjectID="_1652787098" r:id="rId38"/>
+          <o:OLEObject Type="Embed" ProgID="Equation.DSMT4" ShapeID="_x0000_i1044" DrawAspect="Content" ObjectID="_1652789891" r:id="rId38"/>
         </w:object>
       </w:r>
       <w:r>
@@ -3756,7 +3754,7 @@
           <v:shape id="_x0000_i1045" type="#_x0000_t75" style="width:58.95pt;height:18.2pt" o:ole="">
             <v:imagedata r:id="rId39" o:title=""/>
           </v:shape>
-          <o:OLEObject Type="Embed" ProgID="Equation.DSMT4" ShapeID="_x0000_i1045" DrawAspect="Content" ObjectID="_1652787099" r:id="rId40"/>
+          <o:OLEObject Type="Embed" ProgID="Equation.DSMT4" ShapeID="_x0000_i1045" DrawAspect="Content" ObjectID="_1652789892" r:id="rId40"/>
         </w:object>
       </w:r>
     </w:p>
@@ -3782,7 +3780,7 @@
           <v:shape id="_x0000_i1046" type="#_x0000_t75" style="width:17pt;height:15.05pt" o:ole="">
             <v:imagedata r:id="rId41" o:title=""/>
           </v:shape>
-          <o:OLEObject Type="Embed" ProgID="Equation.DSMT4" ShapeID="_x0000_i1046" DrawAspect="Content" ObjectID="_1652787100" r:id="rId42"/>
+          <o:OLEObject Type="Embed" ProgID="Equation.DSMT4" ShapeID="_x0000_i1046" DrawAspect="Content" ObjectID="_1652789893" r:id="rId42"/>
         </w:object>
       </w:r>
       <w:r>
@@ -3815,7 +3813,7 @@
           <v:shape id="_x0000_i1047" type="#_x0000_t75" style="width:15.8pt;height:15.05pt" o:ole="">
             <v:imagedata r:id="rId43" o:title=""/>
           </v:shape>
-          <o:OLEObject Type="Embed" ProgID="Equation.DSMT4" ShapeID="_x0000_i1047" DrawAspect="Content" ObjectID="_1652787101" r:id="rId44"/>
+          <o:OLEObject Type="Embed" ProgID="Equation.DSMT4" ShapeID="_x0000_i1047" DrawAspect="Content" ObjectID="_1652789894" r:id="rId44"/>
         </w:object>
       </w:r>
       <w:r>
@@ -3897,7 +3895,7 @@
           <v:shape id="_x0000_i1048" type="#_x0000_t75" style="width:9.9pt;height:15.8pt" o:ole="">
             <v:imagedata r:id="rId37" o:title=""/>
           </v:shape>
-          <o:OLEObject Type="Embed" ProgID="Equation.DSMT4" ShapeID="_x0000_i1048" DrawAspect="Content" ObjectID="_1652787102" r:id="rId45"/>
+          <o:OLEObject Type="Embed" ProgID="Equation.DSMT4" ShapeID="_x0000_i1048" DrawAspect="Content" ObjectID="_1652789895" r:id="rId45"/>
         </w:object>
       </w:r>
       <w:r>
@@ -3974,7 +3972,7 @@
           <v:shape id="_x0000_i1049" type="#_x0000_t75" style="width:102.85pt;height:34pt" o:ole="">
             <v:imagedata r:id="rId46" o:title=""/>
           </v:shape>
-          <o:OLEObject Type="Embed" ProgID="Equation.DSMT4" ShapeID="_x0000_i1049" DrawAspect="Content" ObjectID="_1652787103" r:id="rId47"/>
+          <o:OLEObject Type="Embed" ProgID="Equation.DSMT4" ShapeID="_x0000_i1049" DrawAspect="Content" ObjectID="_1652789896" r:id="rId47"/>
         </w:object>
       </w:r>
       <w:r>
@@ -4091,7 +4089,7 @@
           <v:shape id="_x0000_i1050" type="#_x0000_t75" style="width:15.8pt;height:19pt" o:ole="">
             <v:imagedata r:id="rId48" o:title=""/>
           </v:shape>
-          <o:OLEObject Type="Embed" ProgID="Equation.DSMT4" ShapeID="_x0000_i1050" DrawAspect="Content" ObjectID="_1652787104" r:id="rId49"/>
+          <o:OLEObject Type="Embed" ProgID="Equation.DSMT4" ShapeID="_x0000_i1050" DrawAspect="Content" ObjectID="_1652789897" r:id="rId49"/>
         </w:object>
       </w:r>
       <w:r>
@@ -4152,7 +4150,7 @@
           <v:shape id="_x0000_i1051" type="#_x0000_t75" style="width:106pt;height:19pt" o:ole="">
             <v:imagedata r:id="rId50" o:title=""/>
           </v:shape>
-          <o:OLEObject Type="Embed" ProgID="Equation.DSMT4" ShapeID="_x0000_i1051" DrawAspect="Content" ObjectID="_1652787105" r:id="rId51"/>
+          <o:OLEObject Type="Embed" ProgID="Equation.DSMT4" ShapeID="_x0000_i1051" DrawAspect="Content" ObjectID="_1652789898" r:id="rId51"/>
         </w:object>
       </w:r>
       <w:r>
@@ -4208,7 +4206,7 @@
           <v:shape id="_x0000_i1052" type="#_x0000_t75" style="width:136.9pt;height:34pt" o:ole="">
             <v:imagedata r:id="rId52" o:title=""/>
           </v:shape>
-          <o:OLEObject Type="Embed" ProgID="Equation.DSMT4" ShapeID="_x0000_i1052" DrawAspect="Content" ObjectID="_1652787106" r:id="rId53"/>
+          <o:OLEObject Type="Embed" ProgID="Equation.DSMT4" ShapeID="_x0000_i1052" DrawAspect="Content" ObjectID="_1652789899" r:id="rId53"/>
         </w:object>
       </w:r>
       <w:r>
@@ -4269,7 +4267,7 @@
           <v:shape id="_x0000_i1053" type="#_x0000_t75" style="width:9.9pt;height:15.8pt" o:ole="">
             <v:imagedata r:id="rId54" o:title=""/>
           </v:shape>
-          <o:OLEObject Type="Embed" ProgID="Equation.DSMT4" ShapeID="_x0000_i1053" DrawAspect="Content" ObjectID="_1652787107" r:id="rId55"/>
+          <o:OLEObject Type="Embed" ProgID="Equation.DSMT4" ShapeID="_x0000_i1053" DrawAspect="Content" ObjectID="_1652789900" r:id="rId55"/>
         </w:object>
       </w:r>
       <w:r>
@@ -4302,7 +4300,7 @@
           <v:shape id="_x0000_i1054" type="#_x0000_t75" style="width:9.9pt;height:15.8pt" o:ole="">
             <v:imagedata r:id="rId56" o:title=""/>
           </v:shape>
-          <o:OLEObject Type="Embed" ProgID="Equation.DSMT4" ShapeID="_x0000_i1054" DrawAspect="Content" ObjectID="_1652787108" r:id="rId57"/>
+          <o:OLEObject Type="Embed" ProgID="Equation.DSMT4" ShapeID="_x0000_i1054" DrawAspect="Content" ObjectID="_1652789901" r:id="rId57"/>
         </w:object>
       </w:r>
       <w:r>
@@ -4337,7 +4335,7 @@
           <v:shape id="_x0000_i1055" type="#_x0000_t75" style="width:127pt;height:18.2pt" o:ole="">
             <v:imagedata r:id="rId58" o:title=""/>
           </v:shape>
-          <o:OLEObject Type="Embed" ProgID="Equation.DSMT4" ShapeID="_x0000_i1055" DrawAspect="Content" ObjectID="_1652787109" r:id="rId59"/>
+          <o:OLEObject Type="Embed" ProgID="Equation.DSMT4" ShapeID="_x0000_i1055" DrawAspect="Content" ObjectID="_1652789902" r:id="rId59"/>
         </w:object>
       </w:r>
       <w:r>
@@ -4435,7 +4433,7 @@
           <v:shape id="_x0000_i1056" type="#_x0000_t75" style="width:229.85pt;height:74pt" o:ole="">
             <v:imagedata r:id="rId60" o:title=""/>
           </v:shape>
-          <o:OLEObject Type="Embed" ProgID="Equation.DSMT4" ShapeID="_x0000_i1056" DrawAspect="Content" ObjectID="_1652787110" r:id="rId61"/>
+          <o:OLEObject Type="Embed" ProgID="Equation.DSMT4" ShapeID="_x0000_i1056" DrawAspect="Content" ObjectID="_1652789903" r:id="rId61"/>
         </w:object>
       </w:r>
       <w:r>
@@ -4561,7 +4559,7 @@
           <v:shape id="_x0000_i1057" type="#_x0000_t75" style="width:49.85pt;height:19pt" o:ole="">
             <v:imagedata r:id="rId62" o:title=""/>
           </v:shape>
-          <o:OLEObject Type="Embed" ProgID="Equation.DSMT4" ShapeID="_x0000_i1057" DrawAspect="Content" ObjectID="_1652787111" r:id="rId63"/>
+          <o:OLEObject Type="Embed" ProgID="Equation.DSMT4" ShapeID="_x0000_i1057" DrawAspect="Content" ObjectID="_1652789904" r:id="rId63"/>
         </w:object>
       </w:r>
       <w:r>
@@ -4616,7 +4614,7 @@
           <v:shape id="_x0000_i1058" type="#_x0000_t75" style="width:108pt;height:20.2pt" o:ole="">
             <v:imagedata r:id="rId64" o:title=""/>
           </v:shape>
-          <o:OLEObject Type="Embed" ProgID="Equation.DSMT4" ShapeID="_x0000_i1058" DrawAspect="Content" ObjectID="_1652787112" r:id="rId65"/>
+          <o:OLEObject Type="Embed" ProgID="Equation.DSMT4" ShapeID="_x0000_i1058" DrawAspect="Content" ObjectID="_1652789905" r:id="rId65"/>
         </w:object>
       </w:r>
       <w:r>
@@ -4649,7 +4647,7 @@
           <v:shape id="_x0000_i1059" type="#_x0000_t75" style="width:73.2pt;height:34.8pt" o:ole="">
             <v:imagedata r:id="rId66" o:title=""/>
           </v:shape>
-          <o:OLEObject Type="Embed" ProgID="Equation.DSMT4" ShapeID="_x0000_i1059" DrawAspect="Content" ObjectID="_1652787113" r:id="rId67"/>
+          <o:OLEObject Type="Embed" ProgID="Equation.DSMT4" ShapeID="_x0000_i1059" DrawAspect="Content" ObjectID="_1652789906" r:id="rId67"/>
         </w:object>
       </w:r>
       <w:r>
@@ -4717,7 +4715,7 @@
           <v:shape id="_x0000_i1060" type="#_x0000_t75" style="width:24.9pt;height:19pt" o:ole="">
             <v:imagedata r:id="rId68" o:title=""/>
           </v:shape>
-          <o:OLEObject Type="Embed" ProgID="Equation.DSMT4" ShapeID="_x0000_i1060" DrawAspect="Content" ObjectID="_1652787114" r:id="rId69"/>
+          <o:OLEObject Type="Embed" ProgID="Equation.DSMT4" ShapeID="_x0000_i1060" DrawAspect="Content" ObjectID="_1652789907" r:id="rId69"/>
         </w:object>
       </w:r>
       <w:r>
@@ -4729,7 +4727,7 @@
           <v:shape id="_x0000_i1061" type="#_x0000_t75" style="width:53pt;height:18.2pt" o:ole="">
             <v:imagedata r:id="rId70" o:title=""/>
           </v:shape>
-          <o:OLEObject Type="Embed" ProgID="Equation.DSMT4" ShapeID="_x0000_i1061" DrawAspect="Content" ObjectID="_1652787115" r:id="rId71"/>
+          <o:OLEObject Type="Embed" ProgID="Equation.DSMT4" ShapeID="_x0000_i1061" DrawAspect="Content" ObjectID="_1652789908" r:id="rId71"/>
         </w:object>
       </w:r>
       <w:r>
@@ -4797,7 +4795,7 @@
           <v:shape id="_x0000_i1062" type="#_x0000_t75" style="width:66.05pt;height:19pt" o:ole="">
             <v:imagedata r:id="rId72" o:title=""/>
           </v:shape>
-          <o:OLEObject Type="Embed" ProgID="Equation.DSMT4" ShapeID="_x0000_i1062" DrawAspect="Content" ObjectID="_1652787116" r:id="rId73"/>
+          <o:OLEObject Type="Embed" ProgID="Equation.DSMT4" ShapeID="_x0000_i1062" DrawAspect="Content" ObjectID="_1652789909" r:id="rId73"/>
         </w:object>
       </w:r>
       <w:r>
@@ -4823,7 +4821,7 @@
           <v:shape id="_x0000_i1063" type="#_x0000_t75" style="width:13.85pt;height:19pt" o:ole="">
             <v:imagedata r:id="rId74" o:title=""/>
           </v:shape>
-          <o:OLEObject Type="Embed" ProgID="Equation.DSMT4" ShapeID="_x0000_i1063" DrawAspect="Content" ObjectID="_1652787117" r:id="rId75"/>
+          <o:OLEObject Type="Embed" ProgID="Equation.DSMT4" ShapeID="_x0000_i1063" DrawAspect="Content" ObjectID="_1652789910" r:id="rId75"/>
         </w:object>
       </w:r>
       <w:r>
@@ -4914,7 +4912,7 @@
           <v:shape id="_x0000_i1064" type="#_x0000_t75" style="width:161pt;height:68.05pt" o:ole="">
             <v:imagedata r:id="rId76" o:title=""/>
           </v:shape>
-          <o:OLEObject Type="Embed" ProgID="Equation.DSMT4" ShapeID="_x0000_i1064" DrawAspect="Content" ObjectID="_1652787118" r:id="rId77"/>
+          <o:OLEObject Type="Embed" ProgID="Equation.DSMT4" ShapeID="_x0000_i1064" DrawAspect="Content" ObjectID="_1652789911" r:id="rId77"/>
         </w:object>
       </w:r>
       <w:r>
@@ -4985,7 +4983,7 @@
           <v:shape id="_x0000_i1065" type="#_x0000_t75" style="width:64.1pt;height:23.35pt" o:ole="">
             <v:imagedata r:id="rId78" o:title=""/>
           </v:shape>
-          <o:OLEObject Type="Embed" ProgID="Equation.DSMT4" ShapeID="_x0000_i1065" DrawAspect="Content" ObjectID="_1652787119" r:id="rId79"/>
+          <o:OLEObject Type="Embed" ProgID="Equation.DSMT4" ShapeID="_x0000_i1065" DrawAspect="Content" ObjectID="_1652789912" r:id="rId79"/>
         </w:object>
       </w:r>
       <w:r>
@@ -5054,7 +5052,7 @@
           <v:shape id="_x0000_i1066" type="#_x0000_t75" style="width:13.85pt;height:19pt" o:ole="">
             <v:imagedata r:id="rId80" o:title=""/>
           </v:shape>
-          <o:OLEObject Type="Embed" ProgID="Equation.DSMT4" ShapeID="_x0000_i1066" DrawAspect="Content" ObjectID="_1652787120" r:id="rId81"/>
+          <o:OLEObject Type="Embed" ProgID="Equation.DSMT4" ShapeID="_x0000_i1066" DrawAspect="Content" ObjectID="_1652789913" r:id="rId81"/>
         </w:object>
       </w:r>
       <w:r>
@@ -5108,7 +5106,7 @@
           <v:shape id="_x0000_i1067" type="#_x0000_t75" style="width:24.9pt;height:15.8pt" o:ole="">
             <v:imagedata r:id="rId82" o:title=""/>
           </v:shape>
-          <o:OLEObject Type="Embed" ProgID="Equation.DSMT4" ShapeID="_x0000_i1067" DrawAspect="Content" ObjectID="_1652787121" r:id="rId83"/>
+          <o:OLEObject Type="Embed" ProgID="Equation.DSMT4" ShapeID="_x0000_i1067" DrawAspect="Content" ObjectID="_1652789914" r:id="rId83"/>
         </w:object>
       </w:r>
       <w:r>
@@ -5127,7 +5125,7 @@
           <v:shape id="_x0000_i1068" type="#_x0000_t75" style="width:191.1pt;height:18.2pt" o:ole="">
             <v:imagedata r:id="rId84" o:title=""/>
           </v:shape>
-          <o:OLEObject Type="Embed" ProgID="Equation.DSMT4" ShapeID="_x0000_i1068" DrawAspect="Content" ObjectID="_1652787122" r:id="rId85"/>
+          <o:OLEObject Type="Embed" ProgID="Equation.DSMT4" ShapeID="_x0000_i1068" DrawAspect="Content" ObjectID="_1652789915" r:id="rId85"/>
         </w:object>
       </w:r>
       <w:r>
@@ -5197,7 +5195,7 @@
           <v:shape id="_x0000_i1069" type="#_x0000_t75" style="width:56.2pt;height:15.8pt" o:ole="">
             <v:imagedata r:id="rId86" o:title=""/>
           </v:shape>
-          <o:OLEObject Type="Embed" ProgID="Equation.DSMT4" ShapeID="_x0000_i1069" DrawAspect="Content" ObjectID="_1652787123" r:id="rId87"/>
+          <o:OLEObject Type="Embed" ProgID="Equation.DSMT4" ShapeID="_x0000_i1069" DrawAspect="Content" ObjectID="_1652789916" r:id="rId87"/>
         </w:object>
       </w:r>
       <w:r>
@@ -5252,7 +5250,7 @@
           <v:shape id="_x0000_i1070" type="#_x0000_t75" style="width:11.85pt;height:13.05pt" o:ole="">
             <v:imagedata r:id="rId88" o:title=""/>
           </v:shape>
-          <o:OLEObject Type="Embed" ProgID="Equation.DSMT4" ShapeID="_x0000_i1070" DrawAspect="Content" ObjectID="_1652787124" r:id="rId89"/>
+          <o:OLEObject Type="Embed" ProgID="Equation.DSMT4" ShapeID="_x0000_i1070" DrawAspect="Content" ObjectID="_1652789917" r:id="rId89"/>
         </w:object>
       </w:r>
       <w:r>
@@ -5285,7 +5283,7 @@
           <v:shape id="_x0000_i1071" type="#_x0000_t75" style="width:13.85pt;height:13.85pt" o:ole="">
             <v:imagedata r:id="rId90" o:title=""/>
           </v:shape>
-          <o:OLEObject Type="Embed" ProgID="Equation.DSMT4" ShapeID="_x0000_i1071" DrawAspect="Content" ObjectID="_1652787125" r:id="rId91"/>
+          <o:OLEObject Type="Embed" ProgID="Equation.DSMT4" ShapeID="_x0000_i1071" DrawAspect="Content" ObjectID="_1652789918" r:id="rId91"/>
         </w:object>
       </w:r>
       <w:r>
@@ -5325,7 +5323,7 @@
           <v:shape id="_x0000_i1072" type="#_x0000_t75" style="width:87.05pt;height:18.2pt" o:ole="">
             <v:imagedata r:id="rId92" o:title=""/>
           </v:shape>
-          <o:OLEObject Type="Embed" ProgID="Equation.DSMT4" ShapeID="_x0000_i1072" DrawAspect="Content" ObjectID="_1652787126" r:id="rId93"/>
+          <o:OLEObject Type="Embed" ProgID="Equation.DSMT4" ShapeID="_x0000_i1072" DrawAspect="Content" ObjectID="_1652789919" r:id="rId93"/>
         </w:object>
       </w:r>
       <w:r>
@@ -5344,7 +5342,7 @@
           <v:shape id="_x0000_i1073" type="#_x0000_t75" style="width:13.85pt;height:13.85pt" o:ole="">
             <v:imagedata r:id="rId94" o:title=""/>
           </v:shape>
-          <o:OLEObject Type="Embed" ProgID="Equation.DSMT4" ShapeID="_x0000_i1073" DrawAspect="Content" ObjectID="_1652787127" r:id="rId95"/>
+          <o:OLEObject Type="Embed" ProgID="Equation.DSMT4" ShapeID="_x0000_i1073" DrawAspect="Content" ObjectID="_1652789920" r:id="rId95"/>
         </w:object>
       </w:r>
       <w:r>
@@ -5398,7 +5396,7 @@
           <v:shape id="_x0000_i1074" type="#_x0000_t75" style="width:13.85pt;height:13.85pt" o:ole="">
             <v:imagedata r:id="rId90" o:title=""/>
           </v:shape>
-          <o:OLEObject Type="Embed" ProgID="Equation.DSMT4" ShapeID="_x0000_i1074" DrawAspect="Content" ObjectID="_1652787128" r:id="rId96"/>
+          <o:OLEObject Type="Embed" ProgID="Equation.DSMT4" ShapeID="_x0000_i1074" DrawAspect="Content" ObjectID="_1652789921" r:id="rId96"/>
         </w:object>
       </w:r>
       <w:r>
@@ -5424,7 +5422,7 @@
           <v:shape id="_x0000_i1075" type="#_x0000_t75" style="width:94.15pt;height:18.2pt" o:ole="">
             <v:imagedata r:id="rId97" o:title=""/>
           </v:shape>
-          <o:OLEObject Type="Embed" ProgID="Equation.DSMT4" ShapeID="_x0000_i1075" DrawAspect="Content" ObjectID="_1652787129" r:id="rId98"/>
+          <o:OLEObject Type="Embed" ProgID="Equation.DSMT4" ShapeID="_x0000_i1075" DrawAspect="Content" ObjectID="_1652789922" r:id="rId98"/>
         </w:object>
       </w:r>
       <w:r>
@@ -8273,6 +8271,8 @@
         </w:rPr>
         <w:t>有什么理论依据？</w:t>
       </w:r>
+      <w:bookmarkStart w:id="0" w:name="_GoBack"/>
+      <w:bookmarkEnd w:id="0"/>
     </w:p>
     <w:sectPr>
       <w:pgSz w:w="11906" w:h="16838"/>

</xml_diff>